<commit_message>
update 6 thang dau nam va noi quy 11_10_19
</commit_message>
<xml_diff>
--- a/2019/Chuong trinh da duyet/CT 6 THANG DAU NAM.docx
+++ b/2019/Chuong trinh da duyet/CT 6 THANG DAU NAM.docx
@@ -2251,7 +2251,7 @@
       </w:tr>
       <w:tr>
         <w:trPr>
-          <w:trHeight w:val="1130"/>
+          <w:trHeight w:val="813"/>
         </w:trPr>
         <w:tc>
           <w:tcPr>
@@ -2610,15 +2610,6 @@
                 <w:sz w:val="28"/>
                 <w:szCs w:val="28"/>
               </w:rPr>
-              <w:t xml:space="preserve"> và chương trình thi đua giữa các đội</w:t>
-            </w:r>
-            <w:r>
-              <w:rPr>
-                <w:rFonts w:ascii="Times New Roman" w:hAnsi="Times New Roman" w:cs="Times New Roman"/>
-                <w:color w:val="auto"/>
-                <w:sz w:val="28"/>
-                <w:szCs w:val="28"/>
-              </w:rPr>
               <w:t>.</w:t>
             </w:r>
           </w:p>
@@ -2740,6 +2731,63 @@
                 <w:szCs w:val="28"/>
               </w:rPr>
               <w:t>-Phát quà cho các bạn Mùa hè xanh</w:t>
+            </w:r>
+          </w:p>
+          <w:p>
+            <w:pPr>
+              <w:spacing w:line="240" w:lineRule="auto"/>
+              <w:jc w:val="both"/>
+              <w:rPr>
+                <w:rFonts w:ascii="Times New Roman" w:hAnsi="Times New Roman" w:cs="Times New Roman"/>
+                <w:color w:val="auto"/>
+                <w:sz w:val="28"/>
+                <w:szCs w:val="28"/>
+              </w:rPr>
+            </w:pPr>
+            <w:r>
+              <w:rPr>
+                <w:rFonts w:ascii="Times New Roman" w:hAnsi="Times New Roman" w:cs="Times New Roman"/>
+                <w:color w:val="auto"/>
+                <w:sz w:val="28"/>
+                <w:szCs w:val="28"/>
+              </w:rPr>
+              <w:t>-</w:t>
+            </w:r>
+            <w:r>
+              <w:rPr>
+                <w:rFonts w:ascii="Times New Roman" w:hAnsi="Times New Roman" w:cs="Times New Roman"/>
+                <w:color w:val="auto"/>
+                <w:sz w:val="28"/>
+                <w:szCs w:val="28"/>
+              </w:rPr>
+              <w:t>K</w:t>
+            </w:r>
+            <w:r>
+              <w:rPr>
+                <w:rFonts w:ascii="Times New Roman" w:hAnsi="Times New Roman" w:cs="Times New Roman"/>
+                <w:color w:val="auto"/>
+                <w:sz w:val="28"/>
+                <w:szCs w:val="28"/>
+              </w:rPr>
+              <w:t xml:space="preserve">hai </w:t>
+            </w:r>
+            <w:r>
+              <w:rPr>
+                <w:rFonts w:ascii="Times New Roman" w:hAnsi="Times New Roman" w:cs="Times New Roman"/>
+                <w:color w:val="auto"/>
+                <w:sz w:val="28"/>
+                <w:szCs w:val="28"/>
+              </w:rPr>
+              <w:t>t</w:t>
+            </w:r>
+            <w:r>
+              <w:rPr>
+                <w:rFonts w:ascii="Times New Roman" w:hAnsi="Times New Roman" w:cs="Times New Roman"/>
+                <w:color w:val="auto"/>
+                <w:sz w:val="28"/>
+                <w:szCs w:val="28"/>
+              </w:rPr>
+              <w:t>riển kế hoạch chia sẻ về việc bảo vệ môi trường.</w:t>
             </w:r>
           </w:p>
         </w:tc>
@@ -2803,7 +2851,7 @@
       </w:tr>
       <w:tr>
         <w:trPr>
-          <w:trHeight w:val="460"/>
+          <w:trHeight w:val="1291"/>
         </w:trPr>
         <w:tc>
           <w:tcPr>
@@ -2936,7 +2984,7 @@
           </w:tcPr>
           <w:p>
             <w:pPr>
-              <w:spacing w:line="240" w:lineRule="auto"/>
+              <w:spacing w:beforeAutospacing="0" w:line="240" w:lineRule="auto"/>
               <w:jc w:val="both"/>
               <w:rPr>
                 <w:rFonts w:ascii="Times New Roman" w:hAnsi="Times New Roman" w:cs="Times New Roman"/>
@@ -2952,6 +3000,27 @@
                 <w:sz w:val="28"/>
                 <w:szCs w:val="28"/>
               </w:rPr>
+              <w:t>-Thống nhất tiết mục cho chương trình kết nạp.</w:t>
+            </w:r>
+          </w:p>
+          <w:p>
+            <w:pPr>
+              <w:spacing w:beforeAutospacing="0" w:line="240" w:lineRule="auto"/>
+              <w:jc w:val="both"/>
+              <w:rPr>
+                <w:rFonts w:ascii="Times New Roman" w:hAnsi="Times New Roman" w:cs="Times New Roman"/>
+                <w:color w:val="auto"/>
+                <w:sz w:val="28"/>
+                <w:szCs w:val="28"/>
+              </w:rPr>
+            </w:pPr>
+            <w:r>
+              <w:rPr>
+                <w:rFonts w:ascii="Times New Roman" w:hAnsi="Times New Roman" w:cs="Times New Roman"/>
+                <w:color w:val="auto"/>
+                <w:sz w:val="28"/>
+                <w:szCs w:val="28"/>
+              </w:rPr>
               <w:t>-</w:t>
             </w:r>
             <w:r>
@@ -2961,6 +3030,51 @@
                 <w:sz w:val="28"/>
                 <w:szCs w:val="28"/>
               </w:rPr>
+              <w:t>K</w:t>
+            </w:r>
+            <w:r>
+              <w:rPr>
+                <w:rFonts w:ascii="Times New Roman" w:hAnsi="Times New Roman" w:cs="Times New Roman"/>
+                <w:color w:val="auto"/>
+                <w:sz w:val="28"/>
+                <w:szCs w:val="28"/>
+              </w:rPr>
+              <w:t xml:space="preserve">hai </w:t>
+            </w:r>
+            <w:r>
+              <w:rPr>
+                <w:rFonts w:ascii="Times New Roman" w:hAnsi="Times New Roman" w:cs="Times New Roman"/>
+                <w:color w:val="auto"/>
+                <w:sz w:val="28"/>
+                <w:szCs w:val="28"/>
+              </w:rPr>
+              <w:t>t</w:t>
+            </w:r>
+            <w:r>
+              <w:rPr>
+                <w:rFonts w:ascii="Times New Roman" w:hAnsi="Times New Roman" w:cs="Times New Roman"/>
+                <w:color w:val="auto"/>
+                <w:sz w:val="28"/>
+                <w:szCs w:val="28"/>
+              </w:rPr>
+              <w:t xml:space="preserve">riển </w:t>
+            </w:r>
+            <w:r>
+              <w:rPr>
+                <w:rFonts w:ascii="Times New Roman" w:hAnsi="Times New Roman" w:cs="Times New Roman"/>
+                <w:color w:val="auto"/>
+                <w:sz w:val="28"/>
+                <w:szCs w:val="28"/>
+              </w:rPr>
+              <w:t>chương trình</w:t>
+            </w:r>
+            <w:r>
+              <w:rPr>
+                <w:rFonts w:ascii="Times New Roman" w:hAnsi="Times New Roman" w:cs="Times New Roman"/>
+                <w:color w:val="auto"/>
+                <w:sz w:val="28"/>
+                <w:szCs w:val="28"/>
+              </w:rPr>
               <w:t xml:space="preserve"> </w:t>
             </w:r>
             <w:r>
@@ -2970,54 +3084,64 @@
                 <w:sz w:val="28"/>
                 <w:szCs w:val="28"/>
               </w:rPr>
-              <w:t>K</w:t>
-            </w:r>
-            <w:r>
-              <w:rPr>
-                <w:rFonts w:ascii="Times New Roman" w:hAnsi="Times New Roman" w:cs="Times New Roman"/>
-                <w:color w:val="auto"/>
-                <w:sz w:val="28"/>
-                <w:szCs w:val="28"/>
-              </w:rPr>
-              <w:t>hai</w:t>
-            </w:r>
-            <w:r>
-              <w:rPr>
-                <w:rFonts w:ascii="Times New Roman" w:hAnsi="Times New Roman" w:cs="Times New Roman"/>
-                <w:color w:val="auto"/>
-                <w:sz w:val="28"/>
-                <w:szCs w:val="28"/>
-              </w:rPr>
-              <w:t xml:space="preserve"> </w:t>
-            </w:r>
-            <w:r>
-              <w:rPr>
-                <w:rFonts w:ascii="Times New Roman" w:hAnsi="Times New Roman" w:cs="Times New Roman"/>
-                <w:color w:val="auto"/>
-                <w:sz w:val="28"/>
-                <w:szCs w:val="28"/>
-              </w:rPr>
-              <w:t>t</w:t>
-            </w:r>
-            <w:r>
-              <w:rPr>
-                <w:rFonts w:ascii="Times New Roman" w:hAnsi="Times New Roman" w:cs="Times New Roman"/>
-                <w:color w:val="auto"/>
-                <w:sz w:val="28"/>
-                <w:szCs w:val="28"/>
-              </w:rPr>
-              <w:t>riển k</w:t>
-            </w:r>
-            <w:bookmarkStart w:id="0" w:name="_GoBack"/>
-            <w:bookmarkEnd w:id="0"/>
-            <w:r>
-              <w:rPr>
-                <w:rFonts w:ascii="Times New Roman" w:hAnsi="Times New Roman" w:cs="Times New Roman"/>
-                <w:color w:val="auto"/>
-                <w:sz w:val="28"/>
-                <w:szCs w:val="28"/>
-              </w:rPr>
-              <w:t>ế hoạch chia sẻ về việc bảo vệ môi trường.</w:t>
+              <w:t>thi đua giữa các đội</w:t>
+            </w:r>
+            <w:r>
+              <w:rPr>
+                <w:rFonts w:ascii="Times New Roman" w:hAnsi="Times New Roman" w:cs="Times New Roman"/>
+                <w:color w:val="auto"/>
+                <w:sz w:val="28"/>
+                <w:szCs w:val="28"/>
+              </w:rPr>
+              <w:t>.</w:t>
+            </w:r>
+          </w:p>
+          <w:p>
+            <w:pPr>
+              <w:spacing w:beforeAutospacing="0" w:line="240" w:lineRule="auto"/>
+              <w:jc w:val="both"/>
+              <w:rPr>
+                <w:rFonts w:ascii="Times New Roman" w:hAnsi="Times New Roman" w:cs="Times New Roman"/>
+                <w:color w:val="auto"/>
+                <w:sz w:val="28"/>
+                <w:szCs w:val="28"/>
+              </w:rPr>
+            </w:pPr>
+            <w:r>
+              <w:rPr>
+                <w:rFonts w:ascii="Times New Roman" w:hAnsi="Times New Roman" w:cs="Times New Roman"/>
+                <w:color w:val="auto"/>
+                <w:sz w:val="28"/>
+                <w:szCs w:val="28"/>
+              </w:rPr>
+              <w:t xml:space="preserve">-Tập </w:t>
+            </w:r>
+            <w:r>
+              <w:rPr>
+                <w:rFonts w:ascii="Times New Roman" w:hAnsi="Times New Roman" w:cs="Times New Roman"/>
+                <w:color w:val="auto"/>
+                <w:sz w:val="28"/>
+                <w:szCs w:val="28"/>
+              </w:rPr>
+              <w:t>cử điệu</w:t>
+            </w:r>
+            <w:r>
+              <w:rPr>
+                <w:rFonts w:ascii="Times New Roman" w:hAnsi="Times New Roman" w:cs="Times New Roman"/>
+                <w:color w:val="auto"/>
+                <w:sz w:val="28"/>
+                <w:szCs w:val="28"/>
+              </w:rPr>
+              <w:t xml:space="preserve"> bài </w:t>
+            </w:r>
+            <w:r>
+              <w:rPr>
+                <w:rFonts w:ascii="Times New Roman" w:hAnsi="Times New Roman" w:cs="Times New Roman"/>
+                <w:color w:val="auto"/>
+                <w:sz w:val="28"/>
+                <w:szCs w:val="28"/>
+              </w:rPr>
+              <w:t>chủ đề năm học.</w:t>
             </w:r>
           </w:p>
         </w:tc>
@@ -3248,7 +3372,25 @@
                 <w:sz w:val="28"/>
                 <w:szCs w:val="28"/>
               </w:rPr>
-              <w:t xml:space="preserve"> (BĐH phụ trách)</w:t>
+              <w:t xml:space="preserve"> (BĐH phụ trách</w:t>
+            </w:r>
+            <w:r>
+              <w:rPr>
+                <w:rFonts w:ascii="Times New Roman" w:hAnsi="Times New Roman" w:cs="Times New Roman"/>
+                <w:color w:val="auto"/>
+                <w:sz w:val="28"/>
+                <w:szCs w:val="28"/>
+              </w:rPr>
+              <w:t xml:space="preserve"> – chủ đề: Môi trường nước</w:t>
+            </w:r>
+            <w:r>
+              <w:rPr>
+                <w:rFonts w:ascii="Times New Roman" w:hAnsi="Times New Roman" w:cs="Times New Roman"/>
+                <w:color w:val="auto"/>
+                <w:sz w:val="28"/>
+                <w:szCs w:val="28"/>
+              </w:rPr>
+              <w:t>)</w:t>
             </w:r>
             <w:r>
               <w:rPr>
@@ -3258,48 +3400,6 @@
                 <w:szCs w:val="28"/>
               </w:rPr>
               <w:t>.</w:t>
-            </w:r>
-          </w:p>
-          <w:p>
-            <w:pPr>
-              <w:spacing w:before="0" w:beforeAutospacing="0" w:line="240" w:lineRule="auto"/>
-              <w:jc w:val="both"/>
-              <w:rPr>
-                <w:rFonts w:ascii="Times New Roman" w:hAnsi="Times New Roman" w:cs="Times New Roman"/>
-                <w:color w:val="auto"/>
-                <w:sz w:val="28"/>
-                <w:szCs w:val="28"/>
-              </w:rPr>
-            </w:pPr>
-            <w:r>
-              <w:rPr>
-                <w:rFonts w:ascii="Times New Roman" w:hAnsi="Times New Roman" w:cs="Times New Roman"/>
-                <w:color w:val="auto"/>
-                <w:sz w:val="28"/>
-                <w:szCs w:val="28"/>
-              </w:rPr>
-              <w:t>-Sinh hoạt giữa sinh viên công giáo và không công giáo.</w:t>
-            </w:r>
-          </w:p>
-          <w:p>
-            <w:pPr>
-              <w:spacing w:before="0" w:beforeAutospacing="0" w:line="240" w:lineRule="auto"/>
-              <w:jc w:val="both"/>
-              <w:rPr>
-                <w:rFonts w:ascii="Times New Roman" w:hAnsi="Times New Roman" w:cs="Times New Roman"/>
-                <w:color w:val="auto"/>
-                <w:sz w:val="28"/>
-                <w:szCs w:val="28"/>
-              </w:rPr>
-            </w:pPr>
-            <w:r>
-              <w:rPr>
-                <w:rFonts w:ascii="Times New Roman" w:hAnsi="Times New Roman" w:cs="Times New Roman"/>
-                <w:color w:val="auto"/>
-                <w:sz w:val="28"/>
-                <w:szCs w:val="28"/>
-              </w:rPr>
-              <w:t>-Thông báo chuẩn bị hóa trang cho lễ hội Halloween.</w:t>
             </w:r>
           </w:p>
         </w:tc>
@@ -3504,16 +3604,16 @@
                 <w:sz w:val="28"/>
                 <w:szCs w:val="28"/>
               </w:rPr>
-              <w:t>-</w:t>
-            </w:r>
-            <w:r>
-              <w:rPr>
-                <w:rFonts w:ascii="Times New Roman" w:hAnsi="Times New Roman" w:cs="Times New Roman"/>
-                <w:color w:val="auto"/>
-                <w:sz w:val="28"/>
-                <w:szCs w:val="28"/>
-              </w:rPr>
-              <w:t>Đêm hội Halloween.</w:t>
+              <w:t>-Sinh hoạt giữa sinh viên công giáo và không công giáo</w:t>
+            </w:r>
+            <w:r>
+              <w:rPr>
+                <w:rFonts w:ascii="Times New Roman" w:hAnsi="Times New Roman" w:cs="Times New Roman"/>
+                <w:color w:val="auto"/>
+                <w:sz w:val="28"/>
+                <w:szCs w:val="28"/>
+              </w:rPr>
+              <w:t>.</w:t>
             </w:r>
           </w:p>
         </w:tc>
@@ -3579,7 +3679,7 @@
                 <w:sz w:val="28"/>
                 <w:szCs w:val="28"/>
               </w:rPr>
-              <w:t>-Nhắc nhở các bạn về tháng cầu nguyện đặc biệt cho các linh hồn và tham dự thánh lễ.</w:t>
+              <w:t>-Nhắc nhở các bạn về tháng cầu nguyện cho các linh hồn và tham dự thánh lễ.</w:t>
             </w:r>
           </w:p>
         </w:tc>
@@ -3741,7 +3841,7 @@
           </w:tcPr>
           <w:p>
             <w:pPr>
-              <w:spacing w:before="0" w:beforeAutospacing="0" w:line="240" w:lineRule="auto"/>
+              <w:spacing w:beforeAutospacing="0" w:line="240" w:lineRule="auto"/>
               <w:jc w:val="both"/>
               <w:rPr>
                 <w:rFonts w:ascii="Times New Roman" w:hAnsi="Times New Roman" w:cs="Times New Roman"/>
@@ -3780,7 +3880,7 @@
           </w:p>
           <w:p>
             <w:pPr>
-              <w:spacing w:before="0" w:beforeAutospacing="0" w:line="240" w:lineRule="auto"/>
+              <w:spacing w:beforeAutospacing="0" w:line="240" w:lineRule="auto"/>
               <w:jc w:val="both"/>
               <w:rPr>
                 <w:rFonts w:ascii="Times New Roman" w:hAnsi="Times New Roman" w:cs="Times New Roman"/>
@@ -4002,7 +4102,7 @@
           </w:tcPr>
           <w:p>
             <w:pPr>
-              <w:spacing w:before="0" w:beforeAutospacing="0" w:line="240" w:lineRule="auto"/>
+              <w:spacing w:beforeAutospacing="0" w:line="240" w:lineRule="auto"/>
               <w:jc w:val="both"/>
               <w:rPr>
                 <w:rFonts w:ascii="Times New Roman" w:hAnsi="Times New Roman" w:cs="Times New Roman"/>
@@ -4023,7 +4123,7 @@
           </w:p>
           <w:p>
             <w:pPr>
-              <w:spacing w:before="0" w:beforeAutospacing="0" w:line="240" w:lineRule="auto"/>
+              <w:spacing w:beforeAutospacing="0" w:line="240" w:lineRule="auto"/>
               <w:jc w:val="both"/>
               <w:rPr>
                 <w:rFonts w:ascii="Times New Roman" w:hAnsi="Times New Roman" w:cs="Times New Roman"/>
@@ -4448,7 +4548,7 @@
           </w:tcPr>
           <w:p>
             <w:pPr>
-              <w:spacing w:line="240" w:lineRule="auto"/>
+              <w:spacing w:beforeAutospacing="0" w:line="240" w:lineRule="auto"/>
               <w:jc w:val="both"/>
               <w:rPr>
                 <w:rFonts w:ascii="Times New Roman" w:hAnsi="Times New Roman" w:cs="Times New Roman"/>
@@ -4474,6 +4574,57 @@
                 <w:szCs w:val="28"/>
               </w:rPr>
               <w:t>Học hỏi về thánh Catarina</w:t>
+            </w:r>
+            <w:r>
+              <w:rPr>
+                <w:rFonts w:ascii="Times New Roman" w:hAnsi="Times New Roman" w:cs="Times New Roman"/>
+                <w:color w:val="auto"/>
+                <w:sz w:val="28"/>
+                <w:szCs w:val="28"/>
+              </w:rPr>
+              <w:t xml:space="preserve"> Laboure</w:t>
+            </w:r>
+          </w:p>
+          <w:p>
+            <w:pPr>
+              <w:spacing w:beforeAutospacing="0" w:line="240" w:lineRule="auto"/>
+              <w:jc w:val="both"/>
+              <w:rPr>
+                <w:rFonts w:ascii="Times New Roman" w:hAnsi="Times New Roman" w:cs="Times New Roman"/>
+                <w:color w:val="auto"/>
+                <w:sz w:val="28"/>
+                <w:szCs w:val="28"/>
+              </w:rPr>
+            </w:pPr>
+            <w:r>
+              <w:rPr>
+                <w:rFonts w:ascii="Times New Roman" w:hAnsi="Times New Roman" w:cs="Times New Roman"/>
+                <w:color w:val="auto"/>
+                <w:sz w:val="28"/>
+                <w:szCs w:val="28"/>
+              </w:rPr>
+              <w:t xml:space="preserve">  + Trao đổi trong miền.</w:t>
+            </w:r>
+          </w:p>
+          <w:p>
+            <w:pPr>
+              <w:spacing w:beforeAutospacing="0" w:line="240" w:lineRule="auto"/>
+              <w:jc w:val="both"/>
+              <w:rPr>
+                <w:rFonts w:ascii="Times New Roman" w:hAnsi="Times New Roman" w:cs="Times New Roman"/>
+                <w:color w:val="auto"/>
+                <w:sz w:val="28"/>
+                <w:szCs w:val="28"/>
+              </w:rPr>
+            </w:pPr>
+            <w:r>
+              <w:rPr>
+                <w:rFonts w:ascii="Times New Roman" w:hAnsi="Times New Roman" w:cs="Times New Roman"/>
+                <w:color w:val="auto"/>
+                <w:sz w:val="28"/>
+                <w:szCs w:val="28"/>
+              </w:rPr>
+              <w:t xml:space="preserve">  + Các đội thi đua trả lời câu hỏi về cuộc đời vị Thánh Catarina Laboure.</w:t>
             </w:r>
           </w:p>
         </w:tc>
@@ -4523,7 +4674,7 @@
           </w:tcPr>
           <w:p>
             <w:pPr>
-              <w:spacing w:line="240" w:lineRule="auto"/>
+              <w:spacing w:before="60" w:beforeAutospacing="0" w:line="240" w:lineRule="auto"/>
               <w:jc w:val="both"/>
               <w:rPr>
                 <w:rFonts w:ascii="Times New Roman" w:hAnsi="Times New Roman" w:cs="Times New Roman"/>
@@ -4553,7 +4704,7 @@
           </w:p>
           <w:p>
             <w:pPr>
-              <w:spacing w:line="240" w:lineRule="auto"/>
+              <w:spacing w:before="60" w:beforeAutospacing="0" w:line="240" w:lineRule="auto"/>
               <w:jc w:val="both"/>
               <w:rPr>
                 <w:rFonts w:ascii="Times New Roman" w:hAnsi="Times New Roman" w:cs="Times New Roman"/>
@@ -4774,14 +4925,23 @@
           <w:p>
             <w:pPr>
               <w:spacing w:line="240" w:lineRule="auto"/>
-              <w:jc w:val="both"/>
-              <w:rPr>
-                <w:rFonts w:ascii="Times New Roman" w:hAnsi="Times New Roman" w:cs="Times New Roman"/>
-                <w:color w:val="auto"/>
-                <w:sz w:val="28"/>
-                <w:szCs w:val="28"/>
-              </w:rPr>
-            </w:pPr>
+              <w:jc w:val="center"/>
+              <w:rPr>
+                <w:rFonts w:ascii="Times New Roman" w:hAnsi="Times New Roman" w:cs="Times New Roman"/>
+                <w:color w:val="auto"/>
+                <w:sz w:val="28"/>
+                <w:szCs w:val="28"/>
+              </w:rPr>
+            </w:pPr>
+            <w:r>
+              <w:rPr>
+                <w:rFonts w:ascii="Times New Roman" w:hAnsi="Times New Roman" w:cs="Times New Roman"/>
+                <w:color w:val="auto"/>
+                <w:sz w:val="28"/>
+                <w:szCs w:val="28"/>
+              </w:rPr>
+              <w:t>Sr. Anh Thư</w:t>
+            </w:r>
           </w:p>
         </w:tc>
       </w:tr>
@@ -5043,7 +5203,7 @@
                 <w:sz w:val="28"/>
                 <w:szCs w:val="28"/>
               </w:rPr>
-              <w:t>Tậ</w:t>
+              <w:t>Thông báo</w:t>
             </w:r>
             <w:r>
               <w:rPr>
@@ -5052,7 +5212,16 @@
                 <w:sz w:val="28"/>
                 <w:szCs w:val="28"/>
               </w:rPr>
-              <w:t xml:space="preserve">p các </w:t>
+              <w:t xml:space="preserve"> về việc chuẩn bị</w:t>
+            </w:r>
+            <w:r>
+              <w:rPr>
+                <w:rFonts w:ascii="Times New Roman" w:eastAsia="Calibri" w:hAnsi="Times New Roman" w:cs="Times New Roman"/>
+                <w:color w:val="auto"/>
+                <w:sz w:val="28"/>
+                <w:szCs w:val="28"/>
+              </w:rPr>
+              <w:t xml:space="preserve"> các </w:t>
             </w:r>
             <w:r>
               <w:rPr>
@@ -5265,6 +5434,7 @@
           </w:tcPr>
           <w:p>
             <w:pPr>
+              <w:spacing w:before="0" w:beforeAutospacing="0" w:line="274" w:lineRule="auto"/>
               <w:jc w:val="both"/>
               <w:rPr>
                 <w:rFonts w:ascii="Times New Roman" w:eastAsia="Calibri" w:hAnsi="Times New Roman" w:cs="Times New Roman"/>
@@ -5289,7 +5459,7 @@
                 <w:sz w:val="28"/>
                 <w:szCs w:val="28"/>
               </w:rPr>
-              <w:t>1</w:t>
+              <w:t>3</w:t>
             </w:r>
             <w:r>
               <w:rPr>
@@ -5298,11 +5468,30 @@
                 <w:sz w:val="28"/>
                 <w:szCs w:val="28"/>
               </w:rPr>
-              <w:t xml:space="preserve"> phụ trách).</w:t>
-            </w:r>
-          </w:p>
-          <w:p>
-            <w:pPr>
+              <w:t xml:space="preserve"> phụ trách</w:t>
+            </w:r>
+            <w:r>
+              <w:rPr>
+                <w:rFonts w:ascii="Times New Roman" w:eastAsia="Calibri" w:hAnsi="Times New Roman" w:cs="Times New Roman"/>
+                <w:color w:val="auto"/>
+                <w:sz w:val="28"/>
+                <w:szCs w:val="28"/>
+              </w:rPr>
+              <w:t xml:space="preserve"> – Chủ đề: Chất thải nhựa</w:t>
+            </w:r>
+            <w:r>
+              <w:rPr>
+                <w:rFonts w:ascii="Times New Roman" w:eastAsia="Calibri" w:hAnsi="Times New Roman" w:cs="Times New Roman"/>
+                <w:color w:val="auto"/>
+                <w:sz w:val="28"/>
+                <w:szCs w:val="28"/>
+              </w:rPr>
+              <w:t>).</w:t>
+            </w:r>
+          </w:p>
+          <w:p>
+            <w:pPr>
+              <w:spacing w:before="0" w:beforeAutospacing="0" w:line="274" w:lineRule="auto"/>
               <w:jc w:val="both"/>
               <w:rPr>
                 <w:rFonts w:ascii="Times New Roman" w:eastAsia="Calibri" w:hAnsi="Times New Roman" w:cs="Times New Roman"/>
@@ -5517,7 +5706,25 @@
                 <w:sz w:val="28"/>
                 <w:szCs w:val="28"/>
               </w:rPr>
-              <w:t>Học chương 1 và 2.</w:t>
+              <w:t>Học chương</w:t>
+            </w:r>
+            <w:r>
+              <w:rPr>
+                <w:rFonts w:ascii="Times New Roman" w:hAnsi="Times New Roman" w:cs="Times New Roman"/>
+                <w:color w:val="auto"/>
+                <w:sz w:val="28"/>
+                <w:szCs w:val="28"/>
+              </w:rPr>
+              <w:t xml:space="preserve"> 1</w:t>
+            </w:r>
+            <w:r>
+              <w:rPr>
+                <w:rFonts w:ascii="Times New Roman" w:hAnsi="Times New Roman" w:cs="Times New Roman"/>
+                <w:color w:val="auto"/>
+                <w:sz w:val="28"/>
+                <w:szCs w:val="28"/>
+              </w:rPr>
+              <w:t>.</w:t>
             </w:r>
           </w:p>
         </w:tc>
@@ -6289,6 +6496,15 @@
                 <w:sz w:val="28"/>
                 <w:szCs w:val="28"/>
               </w:rPr>
+              <w:t>0</w:t>
+            </w:r>
+            <w:r>
+              <w:rPr>
+                <w:rFonts w:ascii="Times New Roman" w:hAnsi="Times New Roman" w:cs="Times New Roman"/>
+                <w:color w:val="auto"/>
+                <w:sz w:val="28"/>
+                <w:szCs w:val="28"/>
+              </w:rPr>
               <w:t>2/</w:t>
             </w:r>
             <w:r>
@@ -6567,7 +6783,25 @@
                 <w:sz w:val="28"/>
                 <w:szCs w:val="28"/>
               </w:rPr>
-              <w:t xml:space="preserve"> phụ trách).</w:t>
+              <w:t xml:space="preserve"> phụ trách</w:t>
+            </w:r>
+            <w:r>
+              <w:rPr>
+                <w:rFonts w:ascii="Times New Roman" w:hAnsi="Times New Roman" w:cs="Times New Roman"/>
+                <w:color w:val="auto"/>
+                <w:sz w:val="28"/>
+                <w:szCs w:val="28"/>
+              </w:rPr>
+              <w:t xml:space="preserve"> – chủ đề: Túi nilon</w:t>
+            </w:r>
+            <w:r>
+              <w:rPr>
+                <w:rFonts w:ascii="Times New Roman" w:hAnsi="Times New Roman" w:cs="Times New Roman"/>
+                <w:color w:val="auto"/>
+                <w:sz w:val="28"/>
+                <w:szCs w:val="28"/>
+              </w:rPr>
+              <w:t>).</w:t>
             </w:r>
           </w:p>
           <w:p>
@@ -6767,7 +7001,7 @@
           </w:tcPr>
           <w:p>
             <w:pPr>
-              <w:spacing w:line="240" w:lineRule="auto"/>
+              <w:spacing w:before="60" w:beforeAutospacing="0" w:line="240" w:lineRule="auto"/>
               <w:jc w:val="both"/>
               <w:rPr>
                 <w:rFonts w:ascii="Times New Roman" w:hAnsi="Times New Roman" w:cs="Times New Roman"/>
@@ -6788,7 +7022,7 @@
           </w:p>
           <w:p>
             <w:pPr>
-              <w:spacing w:line="240" w:lineRule="auto"/>
+              <w:spacing w:before="60" w:beforeAutospacing="0" w:line="240" w:lineRule="auto"/>
               <w:jc w:val="both"/>
               <w:rPr>
                 <w:rFonts w:ascii="Times New Roman" w:hAnsi="Times New Roman" w:cs="Times New Roman"/>
@@ -7328,10 +7562,10 @@
         <w:tc>
           <w:tcPr>
             <w:tcW w:w="994" w:type="dxa"/>
+            <w:vMerge w:val="restart"/>
             <w:tcBorders>
               <w:top w:val="single" w:sz="8" w:space="0" w:color="000000"/>
               <w:left w:val="single" w:sz="4" w:space="0" w:color="auto"/>
-              <w:bottom w:val="single" w:sz="8" w:space="0" w:color="000000"/>
               <w:right w:val="single" w:sz="8" w:space="0" w:color="000000"/>
             </w:tcBorders>
             <w:tcMar>
@@ -7527,6 +7761,261 @@
                 <w:szCs w:val="28"/>
               </w:rPr>
             </w:pPr>
+          </w:p>
+        </w:tc>
+      </w:tr>
+      <w:tr>
+        <w:trPr>
+          <w:trHeight w:val="460"/>
+        </w:trPr>
+        <w:tc>
+          <w:tcPr>
+            <w:tcW w:w="1228" w:type="dxa"/>
+            <w:vMerge/>
+            <w:tcBorders>
+              <w:top w:val="single" w:sz="4" w:space="0" w:color="auto"/>
+              <w:left w:val="single" w:sz="4" w:space="0" w:color="auto"/>
+              <w:right w:val="single" w:sz="4" w:space="0" w:color="auto"/>
+            </w:tcBorders>
+            <w:vAlign w:val="center"/>
+          </w:tcPr>
+          <w:p>
+            <w:pPr>
+              <w:spacing w:before="0" w:beforeAutospacing="0" w:line="240" w:lineRule="auto"/>
+              <w:jc w:val="center"/>
+              <w:rPr>
+                <w:rFonts w:ascii="Times New Roman" w:hAnsi="Times New Roman" w:cs="Times New Roman"/>
+                <w:color w:val="auto"/>
+                <w:sz w:val="28"/>
+                <w:szCs w:val="28"/>
+              </w:rPr>
+            </w:pPr>
+          </w:p>
+        </w:tc>
+        <w:tc>
+          <w:tcPr>
+            <w:tcW w:w="994" w:type="dxa"/>
+            <w:vMerge/>
+            <w:tcBorders>
+              <w:left w:val="single" w:sz="4" w:space="0" w:color="auto"/>
+              <w:bottom w:val="single" w:sz="8" w:space="0" w:color="000000"/>
+              <w:right w:val="single" w:sz="8" w:space="0" w:color="000000"/>
+            </w:tcBorders>
+            <w:tcMar>
+              <w:top w:w="100" w:type="dxa"/>
+              <w:left w:w="100" w:type="dxa"/>
+              <w:bottom w:w="100" w:type="dxa"/>
+              <w:right w:w="100" w:type="dxa"/>
+            </w:tcMar>
+          </w:tcPr>
+          <w:p>
+            <w:pPr>
+              <w:spacing w:line="240" w:lineRule="auto"/>
+              <w:rPr>
+                <w:rFonts w:ascii="Times New Roman" w:hAnsi="Times New Roman" w:cs="Times New Roman"/>
+                <w:color w:val="auto"/>
+                <w:sz w:val="28"/>
+                <w:szCs w:val="28"/>
+              </w:rPr>
+            </w:pPr>
+          </w:p>
+        </w:tc>
+        <w:tc>
+          <w:tcPr>
+            <w:tcW w:w="2970" w:type="dxa"/>
+            <w:tcBorders>
+              <w:top w:val="single" w:sz="8" w:space="0" w:color="000000"/>
+              <w:left w:val="nil"/>
+              <w:bottom w:val="single" w:sz="8" w:space="0" w:color="000000"/>
+              <w:right w:val="single" w:sz="8" w:space="0" w:color="000000"/>
+            </w:tcBorders>
+            <w:tcMar>
+              <w:top w:w="100" w:type="dxa"/>
+              <w:left w:w="100" w:type="dxa"/>
+              <w:bottom w:w="100" w:type="dxa"/>
+              <w:right w:w="100" w:type="dxa"/>
+            </w:tcMar>
+          </w:tcPr>
+          <w:p>
+            <w:pPr>
+              <w:jc w:val="both"/>
+              <w:rPr>
+                <w:rFonts w:ascii="Times New Roman" w:eastAsia="Calibri" w:hAnsi="Times New Roman" w:cs="Times New Roman"/>
+                <w:color w:val="auto"/>
+                <w:sz w:val="28"/>
+                <w:szCs w:val="28"/>
+              </w:rPr>
+            </w:pPr>
+            <w:r>
+              <w:rPr>
+                <w:rFonts w:ascii="Times New Roman" w:hAnsi="Times New Roman" w:cs="Times New Roman"/>
+                <w:color w:val="auto"/>
+                <w:sz w:val="28"/>
+                <w:szCs w:val="28"/>
+              </w:rPr>
+              <w:t>Học hỏi tông huấn Đức Kitô hằng sống (Christus vivit)</w:t>
+            </w:r>
+            <w:r>
+              <w:rPr>
+                <w:rFonts w:ascii="Times New Roman" w:eastAsia="Calibri" w:hAnsi="Times New Roman" w:cs="Times New Roman"/>
+                <w:color w:val="auto"/>
+                <w:sz w:val="28"/>
+                <w:szCs w:val="28"/>
+              </w:rPr>
+              <w:t xml:space="preserve"> </w:t>
+            </w:r>
+          </w:p>
+        </w:tc>
+        <w:tc>
+          <w:tcPr>
+            <w:tcW w:w="4590" w:type="dxa"/>
+            <w:tcBorders>
+              <w:top w:val="single" w:sz="4" w:space="0" w:color="auto"/>
+              <w:left w:val="nil"/>
+              <w:bottom w:val="single" w:sz="4" w:space="0" w:color="auto"/>
+              <w:right w:val="single" w:sz="4" w:space="0" w:color="auto"/>
+            </w:tcBorders>
+            <w:vAlign w:val="center"/>
+          </w:tcPr>
+          <w:p>
+            <w:pPr>
+              <w:jc w:val="both"/>
+              <w:rPr>
+                <w:rFonts w:ascii="Times New Roman" w:hAnsi="Times New Roman" w:cs="Times New Roman"/>
+                <w:color w:val="auto"/>
+                <w:sz w:val="28"/>
+                <w:szCs w:val="28"/>
+              </w:rPr>
+            </w:pPr>
+            <w:r>
+              <w:rPr>
+                <w:rFonts w:ascii="Times New Roman" w:eastAsia="Calibri" w:hAnsi="Times New Roman" w:cs="Times New Roman"/>
+                <w:color w:val="auto"/>
+                <w:sz w:val="28"/>
+                <w:szCs w:val="28"/>
+              </w:rPr>
+              <w:t>-</w:t>
+            </w:r>
+            <w:r>
+              <w:rPr>
+                <w:rFonts w:ascii="Times New Roman" w:hAnsi="Times New Roman" w:cs="Times New Roman"/>
+                <w:color w:val="auto"/>
+                <w:sz w:val="28"/>
+                <w:szCs w:val="28"/>
+              </w:rPr>
+              <w:t>Học chương</w:t>
+            </w:r>
+            <w:r>
+              <w:rPr>
+                <w:rFonts w:ascii="Times New Roman" w:hAnsi="Times New Roman" w:cs="Times New Roman"/>
+                <w:color w:val="auto"/>
+                <w:sz w:val="28"/>
+                <w:szCs w:val="28"/>
+              </w:rPr>
+              <w:t xml:space="preserve"> 2</w:t>
+            </w:r>
+            <w:r>
+              <w:rPr>
+                <w:rFonts w:ascii="Times New Roman" w:hAnsi="Times New Roman" w:cs="Times New Roman"/>
+                <w:color w:val="auto"/>
+                <w:sz w:val="28"/>
+                <w:szCs w:val="28"/>
+              </w:rPr>
+              <w:t>.</w:t>
+            </w:r>
+          </w:p>
+        </w:tc>
+        <w:tc>
+          <w:tcPr>
+            <w:tcW w:w="2250" w:type="dxa"/>
+            <w:tcBorders>
+              <w:top w:val="single" w:sz="4" w:space="0" w:color="auto"/>
+              <w:left w:val="nil"/>
+              <w:bottom w:val="single" w:sz="4" w:space="0" w:color="auto"/>
+              <w:right w:val="single" w:sz="4" w:space="0" w:color="auto"/>
+            </w:tcBorders>
+            <w:vAlign w:val="center"/>
+          </w:tcPr>
+          <w:p>
+            <w:pPr>
+              <w:spacing w:line="240" w:lineRule="auto"/>
+              <w:jc w:val="center"/>
+              <w:rPr>
+                <w:rFonts w:ascii="Times New Roman" w:hAnsi="Times New Roman" w:cs="Times New Roman"/>
+                <w:color w:val="auto"/>
+                <w:sz w:val="28"/>
+                <w:szCs w:val="28"/>
+              </w:rPr>
+            </w:pPr>
+            <w:r>
+              <w:rPr>
+                <w:rFonts w:ascii="Times New Roman" w:hAnsi="Times New Roman" w:cs="Times New Roman"/>
+                <w:color w:val="auto"/>
+                <w:sz w:val="28"/>
+                <w:szCs w:val="28"/>
+              </w:rPr>
+              <w:t xml:space="preserve">Nhà Thờ </w:t>
+            </w:r>
+            <w:r>
+              <w:rPr>
+                <w:rFonts w:ascii="Times New Roman" w:hAnsi="Times New Roman" w:cs="Times New Roman"/>
+                <w:color w:val="auto"/>
+                <w:sz w:val="28"/>
+                <w:szCs w:val="28"/>
+              </w:rPr>
+              <w:t>Hòa Lạc</w:t>
+            </w:r>
+          </w:p>
+        </w:tc>
+        <w:tc>
+          <w:tcPr>
+            <w:tcW w:w="2253" w:type="dxa"/>
+            <w:tcBorders>
+              <w:top w:val="single" w:sz="4" w:space="0" w:color="auto"/>
+              <w:left w:val="nil"/>
+              <w:bottom w:val="single" w:sz="4" w:space="0" w:color="auto"/>
+              <w:right w:val="single" w:sz="4" w:space="0" w:color="auto"/>
+            </w:tcBorders>
+            <w:vAlign w:val="center"/>
+          </w:tcPr>
+          <w:p>
+            <w:pPr>
+              <w:spacing w:line="240" w:lineRule="auto"/>
+              <w:jc w:val="center"/>
+              <w:rPr>
+                <w:rFonts w:ascii="Times New Roman" w:hAnsi="Times New Roman" w:cs="Times New Roman"/>
+                <w:color w:val="auto"/>
+                <w:sz w:val="28"/>
+                <w:szCs w:val="28"/>
+              </w:rPr>
+            </w:pPr>
+            <w:r>
+              <w:rPr>
+                <w:rFonts w:ascii="Times New Roman" w:hAnsi="Times New Roman" w:cs="Times New Roman"/>
+                <w:color w:val="auto"/>
+                <w:sz w:val="28"/>
+                <w:szCs w:val="28"/>
+              </w:rPr>
+              <w:t>Chúa Nhật (</w:t>
+            </w:r>
+            <w:r>
+              <w:rPr>
+                <w:rFonts w:ascii="Times New Roman" w:hAnsi="Times New Roman" w:cs="Times New Roman"/>
+                <w:color w:val="auto"/>
+                <w:sz w:val="28"/>
+                <w:szCs w:val="28"/>
+              </w:rPr>
+              <w:t>09/02/2020</w:t>
+            </w:r>
+            <w:r>
+              <w:rPr>
+                <w:rFonts w:ascii="Times New Roman" w:hAnsi="Times New Roman" w:cs="Times New Roman"/>
+                <w:color w:val="auto"/>
+                <w:sz w:val="28"/>
+                <w:szCs w:val="28"/>
+              </w:rPr>
+              <w:t>)</w:t>
+            </w:r>
           </w:p>
         </w:tc>
       </w:tr>
@@ -7909,7 +8398,43 @@
                 <w:sz w:val="28"/>
                 <w:szCs w:val="28"/>
               </w:rPr>
-              <w:t xml:space="preserve">Chia sẻ về việc bảo vệ môi trường và đưa ra giải pháp bảo vệ môi trường. (Đội 3 phụ trách). </w:t>
+              <w:t xml:space="preserve">Chia sẻ về việc bảo vệ môi trường và đưa ra giải pháp bảo vệ môi trường. (Đội </w:t>
+            </w:r>
+            <w:r>
+              <w:rPr>
+                <w:rFonts w:ascii="Times New Roman" w:hAnsi="Times New Roman" w:cs="Times New Roman"/>
+                <w:color w:val="auto"/>
+                <w:sz w:val="28"/>
+                <w:szCs w:val="28"/>
+              </w:rPr>
+              <w:t>1</w:t>
+            </w:r>
+            <w:r>
+              <w:rPr>
+                <w:rFonts w:ascii="Times New Roman" w:hAnsi="Times New Roman" w:cs="Times New Roman"/>
+                <w:color w:val="auto"/>
+                <w:sz w:val="28"/>
+                <w:szCs w:val="28"/>
+              </w:rPr>
+              <w:t xml:space="preserve"> phụ trách</w:t>
+            </w:r>
+            <w:r>
+              <w:rPr>
+                <w:rFonts w:ascii="Times New Roman" w:hAnsi="Times New Roman" w:cs="Times New Roman"/>
+                <w:color w:val="auto"/>
+                <w:sz w:val="28"/>
+                <w:szCs w:val="28"/>
+              </w:rPr>
+              <w:t xml:space="preserve"> – chủ đề: Không khí</w:t>
+            </w:r>
+            <w:r>
+              <w:rPr>
+                <w:rFonts w:ascii="Times New Roman" w:hAnsi="Times New Roman" w:cs="Times New Roman"/>
+                <w:color w:val="auto"/>
+                <w:sz w:val="28"/>
+                <w:szCs w:val="28"/>
+              </w:rPr>
+              <w:t xml:space="preserve">). </w:t>
             </w:r>
           </w:p>
         </w:tc>
@@ -8169,11 +8694,7 @@
           <w:szCs w:val="28"/>
         </w:rPr>
       </w:pPr>
-    </w:p>
-    <w:p>
-      <w:pPr>
-        <w:spacing w:line="360" w:lineRule="auto"/>
-        <w:jc w:val="both"/>
+      <w:r>
         <w:rPr>
           <w:rFonts w:ascii="Times New Roman" w:hAnsi="Times New Roman" w:cs="Times New Roman"/>
           <w:b/>
@@ -8182,17 +8703,6 @@
           <w:sz w:val="28"/>
           <w:szCs w:val="28"/>
         </w:rPr>
-      </w:pPr>
-      <w:r>
-        <w:rPr>
-          <w:rFonts w:ascii="Times New Roman" w:hAnsi="Times New Roman" w:cs="Times New Roman"/>
-          <w:b/>
-          <w:bCs/>
-          <w:color w:val="auto"/>
-          <w:sz w:val="28"/>
-          <w:szCs w:val="28"/>
-        </w:rPr>
-        <w:lastRenderedPageBreak/>
         <w:t>* Báo cáo Hoạt động của Miền trong hè 201</w:t>
       </w:r>
       <w:r>
@@ -8318,7 +8828,7 @@
       <w:pPr>
         <w:pStyle w:val="Normal1"/>
         <w:widowControl w:val="0"/>
-        <w:spacing w:line="360" w:lineRule="auto"/>
+        <w:spacing w:beforeAutospacing="0" w:line="360" w:lineRule="auto"/>
         <w:jc w:val="both"/>
         <w:rPr>
           <w:color w:val="auto"/>
@@ -8382,8 +8892,9 @@
     </w:p>
     <w:p>
       <w:pPr>
-        <w:spacing w:line="360" w:lineRule="auto"/>
+        <w:spacing w:beforeAutospacing="0" w:line="360" w:lineRule="auto"/>
         <w:ind w:firstLine="360"/>
+        <w:jc w:val="both"/>
         <w:rPr>
           <w:rFonts w:ascii="Times New Roman" w:hAnsi="Times New Roman" w:cs="Times New Roman"/>
           <w:color w:val="auto"/>
@@ -8426,6 +8937,69 @@
           <w:szCs w:val="28"/>
         </w:rPr>
         <w:t xml:space="preserve"> đây:</w:t>
+      </w:r>
+    </w:p>
+    <w:p>
+      <w:pPr>
+        <w:pStyle w:val="ListParagraph"/>
+        <w:numPr>
+          <w:ilvl w:val="0"/>
+          <w:numId w:val="2"/>
+        </w:numPr>
+        <w:spacing w:beforeAutospacing="0" w:line="360" w:lineRule="auto"/>
+        <w:ind w:left="1418" w:hanging="425"/>
+        <w:jc w:val="both"/>
+        <w:rPr>
+          <w:rFonts w:ascii="Times New Roman" w:hAnsi="Times New Roman" w:cs="Times New Roman"/>
+          <w:color w:val="auto"/>
+          <w:sz w:val="28"/>
+          <w:szCs w:val="28"/>
+        </w:rPr>
+      </w:pPr>
+      <w:r>
+        <w:rPr>
+          <w:rFonts w:ascii="Times New Roman" w:hAnsi="Times New Roman" w:cs="Times New Roman"/>
+          <w:color w:val="auto"/>
+          <w:sz w:val="28"/>
+          <w:szCs w:val="28"/>
+        </w:rPr>
+        <w:t xml:space="preserve">Tham dự Thánh lễ lúc 18h thứ năm </w:t>
+      </w:r>
+      <w:r>
+        <w:rPr>
+          <w:rFonts w:ascii="Times New Roman" w:hAnsi="Times New Roman" w:cs="Times New Roman"/>
+          <w:color w:val="auto"/>
+          <w:sz w:val="28"/>
+          <w:szCs w:val="28"/>
+        </w:rPr>
+        <w:t>hàng</w:t>
+      </w:r>
+      <w:r>
+        <w:rPr>
+          <w:rFonts w:ascii="Times New Roman" w:hAnsi="Times New Roman" w:cs="Times New Roman"/>
+          <w:color w:val="auto"/>
+          <w:sz w:val="28"/>
+          <w:szCs w:val="28"/>
+        </w:rPr>
+        <w:t xml:space="preserve"> tuần </w:t>
+      </w:r>
+      <w:r>
+        <w:rPr>
+          <w:rFonts w:ascii="Times New Roman" w:hAnsi="Times New Roman" w:cs="Times New Roman"/>
+          <w:color w:val="auto"/>
+          <w:sz w:val="28"/>
+          <w:szCs w:val="28"/>
+        </w:rPr>
+        <w:t>và</w:t>
+      </w:r>
+      <w:r>
+        <w:rPr>
+          <w:rFonts w:ascii="Times New Roman" w:hAnsi="Times New Roman" w:cs="Times New Roman"/>
+          <w:color w:val="auto"/>
+          <w:sz w:val="28"/>
+          <w:szCs w:val="28"/>
+        </w:rPr>
+        <w:t xml:space="preserve"> ở lại sinh hoạt đầy đủ.</w:t>
       </w:r>
     </w:p>
     <w:p>
@@ -8437,57 +9011,31 @@
         </w:numPr>
         <w:spacing w:line="360" w:lineRule="auto"/>
         <w:ind w:left="1418" w:hanging="425"/>
-        <w:rPr>
-          <w:rFonts w:ascii="Times New Roman" w:hAnsi="Times New Roman" w:cs="Times New Roman"/>
-          <w:color w:val="auto"/>
-          <w:sz w:val="28"/>
-          <w:szCs w:val="28"/>
-        </w:rPr>
-      </w:pPr>
-      <w:r>
-        <w:rPr>
-          <w:rFonts w:ascii="Times New Roman" w:hAnsi="Times New Roman" w:cs="Times New Roman"/>
-          <w:color w:val="auto"/>
-          <w:sz w:val="28"/>
-          <w:szCs w:val="28"/>
-        </w:rPr>
-        <w:t xml:space="preserve">Tham dự Thánh lễ lúc 18h thứ năm </w:t>
-      </w:r>
-      <w:r>
-        <w:rPr>
-          <w:rFonts w:ascii="Times New Roman" w:hAnsi="Times New Roman" w:cs="Times New Roman"/>
-          <w:color w:val="auto"/>
-          <w:sz w:val="28"/>
-          <w:szCs w:val="28"/>
-        </w:rPr>
-        <w:t>hàng</w:t>
-      </w:r>
-      <w:r>
-        <w:rPr>
-          <w:rFonts w:ascii="Times New Roman" w:hAnsi="Times New Roman" w:cs="Times New Roman"/>
-          <w:color w:val="auto"/>
-          <w:sz w:val="28"/>
-          <w:szCs w:val="28"/>
-        </w:rPr>
-        <w:t xml:space="preserve"> tuần </w:t>
-      </w:r>
-      <w:r>
-        <w:rPr>
-          <w:rFonts w:ascii="Times New Roman" w:hAnsi="Times New Roman" w:cs="Times New Roman"/>
-          <w:color w:val="auto"/>
-          <w:sz w:val="28"/>
-          <w:szCs w:val="28"/>
-        </w:rPr>
-        <w:t>và</w:t>
-      </w:r>
-      <w:r>
-        <w:rPr>
-          <w:rFonts w:ascii="Times New Roman" w:hAnsi="Times New Roman" w:cs="Times New Roman"/>
-          <w:color w:val="auto"/>
-          <w:sz w:val="28"/>
-          <w:szCs w:val="28"/>
-        </w:rPr>
-        <w:t xml:space="preserve"> ở lại sinh hoạt đầy đủ.</w:t>
+        <w:jc w:val="both"/>
+        <w:rPr>
+          <w:rFonts w:ascii="Times New Roman" w:hAnsi="Times New Roman" w:cs="Times New Roman"/>
+          <w:color w:val="auto"/>
+          <w:sz w:val="28"/>
+          <w:szCs w:val="28"/>
+        </w:rPr>
+      </w:pPr>
+      <w:r>
+        <w:rPr>
+          <w:rFonts w:ascii="Times New Roman" w:hAnsi="Times New Roman" w:cs="Times New Roman"/>
+          <w:color w:val="auto"/>
+          <w:sz w:val="28"/>
+          <w:szCs w:val="28"/>
+        </w:rPr>
+        <w:t>N</w:t>
+      </w:r>
+      <w:r>
+        <w:rPr>
+          <w:rFonts w:ascii="Times New Roman" w:hAnsi="Times New Roman" w:cs="Times New Roman"/>
+          <w:color w:val="auto"/>
+          <w:sz w:val="28"/>
+          <w:szCs w:val="28"/>
+        </w:rPr>
+        <w:t>gồi trong khoảng 6 ghế đầu của 2 dãy trung tâm nhà thờ</w:t>
       </w:r>
     </w:p>
     <w:p>
@@ -8499,30 +9047,22 @@
         </w:numPr>
         <w:spacing w:line="360" w:lineRule="auto"/>
         <w:ind w:left="1418" w:hanging="425"/>
-        <w:rPr>
-          <w:rFonts w:ascii="Times New Roman" w:hAnsi="Times New Roman" w:cs="Times New Roman"/>
-          <w:color w:val="auto"/>
-          <w:sz w:val="28"/>
-          <w:szCs w:val="28"/>
-        </w:rPr>
-      </w:pPr>
-      <w:r>
-        <w:rPr>
-          <w:rFonts w:ascii="Times New Roman" w:hAnsi="Times New Roman" w:cs="Times New Roman"/>
-          <w:color w:val="auto"/>
-          <w:sz w:val="28"/>
-          <w:szCs w:val="28"/>
-        </w:rPr>
-        <w:t>N</w:t>
-      </w:r>
-      <w:r>
-        <w:rPr>
-          <w:rFonts w:ascii="Times New Roman" w:hAnsi="Times New Roman" w:cs="Times New Roman"/>
-          <w:color w:val="auto"/>
-          <w:sz w:val="28"/>
-          <w:szCs w:val="28"/>
-        </w:rPr>
-        <w:t>gồi trong khoảng 6 ghế đầu của 2 dãy trung tâm nhà thờ</w:t>
+        <w:jc w:val="both"/>
+        <w:rPr>
+          <w:rFonts w:ascii="Times New Roman" w:hAnsi="Times New Roman" w:cs="Times New Roman"/>
+          <w:color w:val="auto"/>
+          <w:sz w:val="28"/>
+          <w:szCs w:val="28"/>
+        </w:rPr>
+      </w:pPr>
+      <w:r>
+        <w:rPr>
+          <w:rFonts w:ascii="Times New Roman" w:hAnsi="Times New Roman" w:cs="Times New Roman"/>
+          <w:color w:val="auto"/>
+          <w:sz w:val="28"/>
+          <w:szCs w:val="28"/>
+        </w:rPr>
+        <w:t>Đối với Quý Cha, quý Dì, quý Thầy phải lễ phép, kính trọng. Đối với anh chị em trong Miền phải hòa thuận, yêu thương, ngôn từ nhã nhặn.</w:t>
       </w:r>
     </w:p>
     <w:p>
@@ -8534,21 +9074,192 @@
         </w:numPr>
         <w:spacing w:line="360" w:lineRule="auto"/>
         <w:ind w:left="1418" w:hanging="425"/>
-        <w:rPr>
-          <w:rFonts w:ascii="Times New Roman" w:hAnsi="Times New Roman" w:cs="Times New Roman"/>
-          <w:color w:val="auto"/>
-          <w:sz w:val="28"/>
-          <w:szCs w:val="28"/>
-        </w:rPr>
-      </w:pPr>
-      <w:r>
-        <w:rPr>
-          <w:rFonts w:ascii="Times New Roman" w:hAnsi="Times New Roman" w:cs="Times New Roman"/>
-          <w:color w:val="auto"/>
-          <w:sz w:val="28"/>
-          <w:szCs w:val="28"/>
-        </w:rPr>
-        <w:t>Đối với Quý Cha, quý Dì, quý Thầy phải lễ phép, kính trọng. Đối với anh chị em trong Miền phải hòa thuận, yêu thương, ngôn từ nhã nhặn.</w:t>
+        <w:jc w:val="both"/>
+        <w:rPr>
+          <w:rFonts w:ascii="Times New Roman" w:hAnsi="Times New Roman" w:cs="Times New Roman"/>
+          <w:color w:val="auto"/>
+          <w:sz w:val="28"/>
+          <w:szCs w:val="28"/>
+        </w:rPr>
+      </w:pPr>
+      <w:r>
+        <w:rPr>
+          <w:rFonts w:ascii="Times New Roman" w:hAnsi="Times New Roman" w:cs="Times New Roman"/>
+          <w:color w:val="auto"/>
+          <w:sz w:val="28"/>
+          <w:szCs w:val="28"/>
+        </w:rPr>
+        <w:t>Tác phong</w:t>
+      </w:r>
+      <w:r>
+        <w:rPr>
+          <w:rFonts w:ascii="Times New Roman" w:hAnsi="Times New Roman" w:cs="Times New Roman"/>
+          <w:color w:val="auto"/>
+          <w:sz w:val="28"/>
+          <w:szCs w:val="28"/>
+        </w:rPr>
+        <w:t xml:space="preserve"> – Đồng phục</w:t>
+      </w:r>
+      <w:r>
+        <w:rPr>
+          <w:rFonts w:ascii="Times New Roman" w:hAnsi="Times New Roman" w:cs="Times New Roman"/>
+          <w:color w:val="auto"/>
+          <w:sz w:val="28"/>
+          <w:szCs w:val="28"/>
+        </w:rPr>
+        <w:t>:</w:t>
+      </w:r>
+    </w:p>
+    <w:p>
+      <w:pPr>
+        <w:pStyle w:val="ListParagraph"/>
+        <w:numPr>
+          <w:ilvl w:val="0"/>
+          <w:numId w:val="3"/>
+        </w:numPr>
+        <w:spacing w:line="360" w:lineRule="auto"/>
+        <w:ind w:left="2127" w:hanging="426"/>
+        <w:jc w:val="both"/>
+        <w:rPr>
+          <w:rFonts w:ascii="Times New Roman" w:hAnsi="Times New Roman" w:cs="Times New Roman"/>
+          <w:color w:val="auto"/>
+          <w:sz w:val="28"/>
+          <w:szCs w:val="28"/>
+        </w:rPr>
+      </w:pPr>
+      <w:r>
+        <w:rPr>
+          <w:rFonts w:ascii="Times New Roman" w:hAnsi="Times New Roman" w:cs="Times New Roman"/>
+          <w:color w:val="auto"/>
+          <w:sz w:val="28"/>
+          <w:szCs w:val="28"/>
+        </w:rPr>
+        <w:t>Tác phong lịch sự, trang nhã, đơn sơ, giản dị.</w:t>
+      </w:r>
+    </w:p>
+    <w:p>
+      <w:pPr>
+        <w:pStyle w:val="ListParagraph"/>
+        <w:numPr>
+          <w:ilvl w:val="0"/>
+          <w:numId w:val="3"/>
+        </w:numPr>
+        <w:spacing w:line="360" w:lineRule="auto"/>
+        <w:ind w:left="2127" w:hanging="426"/>
+        <w:jc w:val="both"/>
+        <w:rPr>
+          <w:rFonts w:ascii="Times New Roman" w:hAnsi="Times New Roman" w:cs="Times New Roman"/>
+          <w:color w:val="auto"/>
+          <w:sz w:val="28"/>
+          <w:szCs w:val="28"/>
+        </w:rPr>
+      </w:pPr>
+      <w:r>
+        <w:rPr>
+          <w:rFonts w:ascii="Times New Roman" w:hAnsi="Times New Roman" w:cs="Times New Roman"/>
+          <w:color w:val="auto"/>
+          <w:sz w:val="28"/>
+          <w:szCs w:val="28"/>
+        </w:rPr>
+        <w:t>Đồng phục đúng quy định (áo TNTT</w:t>
+      </w:r>
+      <w:r>
+        <w:rPr>
+          <w:rFonts w:ascii="Times New Roman" w:hAnsi="Times New Roman" w:cs="Times New Roman"/>
+          <w:color w:val="auto"/>
+          <w:sz w:val="28"/>
+          <w:szCs w:val="28"/>
+        </w:rPr>
+        <w:t xml:space="preserve"> </w:t>
+      </w:r>
+      <w:r>
+        <w:rPr>
+          <w:rFonts w:ascii="Times New Roman" w:hAnsi="Times New Roman" w:cs="Times New Roman"/>
+          <w:color w:val="auto"/>
+          <w:sz w:val="28"/>
+          <w:szCs w:val="28"/>
+        </w:rPr>
+        <w:t>(thành viên) – áo trắng (các bạn mới)</w:t>
+      </w:r>
+      <w:r>
+        <w:rPr>
+          <w:rFonts w:ascii="Times New Roman" w:hAnsi="Times New Roman" w:cs="Times New Roman"/>
+          <w:color w:val="auto"/>
+          <w:sz w:val="28"/>
+          <w:szCs w:val="28"/>
+        </w:rPr>
+        <w:t xml:space="preserve">, quần tây đen, mang dây nịch và mang </w:t>
+      </w:r>
+      <w:r>
+        <w:rPr>
+          <w:rFonts w:ascii="Times New Roman" w:hAnsi="Times New Roman" w:cs="Times New Roman"/>
+          <w:color w:val="auto"/>
+          <w:sz w:val="28"/>
+          <w:szCs w:val="28"/>
+        </w:rPr>
+        <w:t xml:space="preserve">giày hoặc </w:t>
+      </w:r>
+      <w:r>
+        <w:rPr>
+          <w:rFonts w:ascii="Times New Roman" w:hAnsi="Times New Roman" w:cs="Times New Roman"/>
+          <w:color w:val="auto"/>
+          <w:sz w:val="28"/>
+          <w:szCs w:val="28"/>
+        </w:rPr>
+        <w:t>dép có quai hậu).</w:t>
+      </w:r>
+    </w:p>
+    <w:p>
+      <w:pPr>
+        <w:pStyle w:val="ListParagraph"/>
+        <w:numPr>
+          <w:ilvl w:val="0"/>
+          <w:numId w:val="13"/>
+        </w:numPr>
+        <w:spacing w:line="360" w:lineRule="auto"/>
+        <w:jc w:val="both"/>
+        <w:rPr>
+          <w:rFonts w:ascii="Times New Roman" w:hAnsi="Times New Roman" w:cs="Times New Roman"/>
+          <w:color w:val="auto"/>
+          <w:sz w:val="28"/>
+          <w:szCs w:val="28"/>
+        </w:rPr>
+      </w:pPr>
+      <w:r>
+        <w:rPr>
+          <w:rFonts w:ascii="Times New Roman" w:hAnsi="Times New Roman" w:cs="Times New Roman"/>
+          <w:color w:val="auto"/>
+          <w:sz w:val="28"/>
+          <w:szCs w:val="28"/>
+        </w:rPr>
+        <w:lastRenderedPageBreak/>
+        <w:t>Nam: Tóc gọn gàng, không nhuộm màu, không đeo khuyên tai.</w:t>
+      </w:r>
+    </w:p>
+    <w:p>
+      <w:pPr>
+        <w:pStyle w:val="ListParagraph"/>
+        <w:numPr>
+          <w:ilvl w:val="0"/>
+          <w:numId w:val="13"/>
+        </w:numPr>
+        <w:spacing w:line="360" w:lineRule="auto"/>
+        <w:jc w:val="both"/>
+        <w:rPr>
+          <w:rFonts w:ascii="Times New Roman" w:hAnsi="Times New Roman" w:cs="Times New Roman"/>
+          <w:color w:val="auto"/>
+          <w:sz w:val="28"/>
+          <w:szCs w:val="28"/>
+        </w:rPr>
+      </w:pPr>
+      <w:r>
+        <w:rPr>
+          <w:rFonts w:ascii="Times New Roman" w:hAnsi="Times New Roman" w:cs="Times New Roman"/>
+          <w:color w:val="auto"/>
+          <w:sz w:val="28"/>
+          <w:szCs w:val="28"/>
+        </w:rPr>
+        <w:t>Nữ: Tóc gọn gàng, không nhuộm màu, không trang điểm, không sơn móng tay, móng chân.</w:t>
       </w:r>
     </w:p>
     <w:p>
@@ -8560,39 +9271,76 @@
         </w:numPr>
         <w:spacing w:line="360" w:lineRule="auto"/>
         <w:ind w:left="1418" w:hanging="425"/>
-        <w:rPr>
-          <w:rFonts w:ascii="Times New Roman" w:hAnsi="Times New Roman" w:cs="Times New Roman"/>
-          <w:color w:val="auto"/>
-          <w:sz w:val="28"/>
-          <w:szCs w:val="28"/>
-        </w:rPr>
-      </w:pPr>
-      <w:r>
-        <w:rPr>
-          <w:rFonts w:ascii="Times New Roman" w:hAnsi="Times New Roman" w:cs="Times New Roman"/>
-          <w:color w:val="auto"/>
-          <w:sz w:val="28"/>
-          <w:szCs w:val="28"/>
-        </w:rPr>
-        <w:t>Tác phong</w:t>
-      </w:r>
-      <w:r>
-        <w:rPr>
-          <w:rFonts w:ascii="Times New Roman" w:hAnsi="Times New Roman" w:cs="Times New Roman"/>
-          <w:color w:val="auto"/>
-          <w:sz w:val="28"/>
-          <w:szCs w:val="28"/>
-        </w:rPr>
-        <w:t xml:space="preserve"> – Đồng phục</w:t>
-      </w:r>
-      <w:r>
-        <w:rPr>
-          <w:rFonts w:ascii="Times New Roman" w:hAnsi="Times New Roman" w:cs="Times New Roman"/>
-          <w:color w:val="auto"/>
-          <w:sz w:val="28"/>
-          <w:szCs w:val="28"/>
-        </w:rPr>
-        <w:t>:</w:t>
+        <w:jc w:val="both"/>
+        <w:rPr>
+          <w:rFonts w:ascii="Times New Roman" w:hAnsi="Times New Roman" w:cs="Times New Roman"/>
+          <w:color w:val="auto"/>
+          <w:sz w:val="28"/>
+          <w:szCs w:val="28"/>
+        </w:rPr>
+      </w:pPr>
+      <w:r>
+        <w:rPr>
+          <w:rFonts w:ascii="Times New Roman" w:hAnsi="Times New Roman" w:cs="Times New Roman"/>
+          <w:color w:val="auto"/>
+          <w:sz w:val="28"/>
+          <w:szCs w:val="28"/>
+        </w:rPr>
+        <w:t>Mang theo tập, viết vào các buổi học</w:t>
+      </w:r>
+    </w:p>
+    <w:p>
+      <w:pPr>
+        <w:pStyle w:val="ListParagraph"/>
+        <w:numPr>
+          <w:ilvl w:val="0"/>
+          <w:numId w:val="2"/>
+        </w:numPr>
+        <w:spacing w:line="360" w:lineRule="auto"/>
+        <w:ind w:left="1418" w:hanging="425"/>
+        <w:jc w:val="both"/>
+        <w:rPr>
+          <w:rFonts w:ascii="Times New Roman" w:hAnsi="Times New Roman" w:cs="Times New Roman"/>
+          <w:color w:val="auto"/>
+          <w:sz w:val="28"/>
+          <w:szCs w:val="28"/>
+        </w:rPr>
+      </w:pPr>
+      <w:r>
+        <w:rPr>
+          <w:rFonts w:ascii="Times New Roman" w:hAnsi="Times New Roman" w:cs="Times New Roman"/>
+          <w:color w:val="auto"/>
+          <w:sz w:val="28"/>
+          <w:szCs w:val="28"/>
+        </w:rPr>
+        <w:t>Hạn chế sử dụng điện thoại trong giờ sinh hoạt nếu không cần thiết.</w:t>
+      </w:r>
+    </w:p>
+    <w:p>
+      <w:pPr>
+        <w:pStyle w:val="ListParagraph"/>
+        <w:numPr>
+          <w:ilvl w:val="0"/>
+          <w:numId w:val="2"/>
+        </w:numPr>
+        <w:spacing w:line="360" w:lineRule="auto"/>
+        <w:ind w:left="1418" w:hanging="425"/>
+        <w:jc w:val="both"/>
+        <w:rPr>
+          <w:rFonts w:ascii="Times New Roman" w:hAnsi="Times New Roman" w:cs="Times New Roman"/>
+          <w:color w:val="auto"/>
+          <w:sz w:val="28"/>
+          <w:szCs w:val="28"/>
+        </w:rPr>
+      </w:pPr>
+      <w:r>
+        <w:rPr>
+          <w:rFonts w:ascii="Times New Roman" w:hAnsi="Times New Roman" w:cs="Times New Roman"/>
+          <w:color w:val="auto"/>
+          <w:sz w:val="28"/>
+          <w:szCs w:val="28"/>
+        </w:rPr>
+        <w:t>Tham gia đầy đủ các buổi sinh hoạt theo quy định. Nếu vắng phải có giấy phép trình bày rõ ràng lý do.</w:t>
       </w:r>
     </w:p>
     <w:p>
@@ -8604,21 +9352,22 @@
         </w:numPr>
         <w:spacing w:line="360" w:lineRule="auto"/>
         <w:ind w:left="2127" w:hanging="426"/>
-        <w:rPr>
-          <w:rFonts w:ascii="Times New Roman" w:hAnsi="Times New Roman" w:cs="Times New Roman"/>
-          <w:color w:val="auto"/>
-          <w:sz w:val="28"/>
-          <w:szCs w:val="28"/>
-        </w:rPr>
-      </w:pPr>
-      <w:r>
-        <w:rPr>
-          <w:rFonts w:ascii="Times New Roman" w:hAnsi="Times New Roman" w:cs="Times New Roman"/>
-          <w:color w:val="auto"/>
-          <w:sz w:val="28"/>
-          <w:szCs w:val="28"/>
-        </w:rPr>
-        <w:t>Tác phong lịch sự, trang nhã, đơn sơ, giản dị.</w:t>
+        <w:jc w:val="both"/>
+        <w:rPr>
+          <w:rFonts w:ascii="Times New Roman" w:hAnsi="Times New Roman" w:cs="Times New Roman"/>
+          <w:color w:val="auto"/>
+          <w:sz w:val="28"/>
+          <w:szCs w:val="28"/>
+        </w:rPr>
+      </w:pPr>
+      <w:r>
+        <w:rPr>
+          <w:rFonts w:ascii="Times New Roman" w:hAnsi="Times New Roman" w:cs="Times New Roman"/>
+          <w:color w:val="auto"/>
+          <w:sz w:val="28"/>
+          <w:szCs w:val="28"/>
+        </w:rPr>
+        <w:t>Đơn xin phép phải trình bày theo mẫu quy định của Gia Đình. Trường hợp vắng vì lý do đột xuất, phải liên lạc trực tiếp với BĐH trước 18h và gửi giấy phép trước ngày Chúa Nhật tuần vắng.</w:t>
       </w:r>
     </w:p>
     <w:p>
@@ -8630,21 +9379,22 @@
         </w:numPr>
         <w:spacing w:line="360" w:lineRule="auto"/>
         <w:ind w:left="2127" w:hanging="426"/>
-        <w:rPr>
-          <w:rFonts w:ascii="Times New Roman" w:hAnsi="Times New Roman" w:cs="Times New Roman"/>
-          <w:color w:val="auto"/>
-          <w:sz w:val="28"/>
-          <w:szCs w:val="28"/>
-        </w:rPr>
-      </w:pPr>
-      <w:r>
-        <w:rPr>
-          <w:rFonts w:ascii="Times New Roman" w:hAnsi="Times New Roman" w:cs="Times New Roman"/>
-          <w:color w:val="auto"/>
-          <w:sz w:val="28"/>
-          <w:szCs w:val="28"/>
-        </w:rPr>
-        <w:t>Đồng phục đúng quy định (áo TNTT, quần tây đen, mang dây nịch và mang dép có quai hậu).</w:t>
+        <w:jc w:val="both"/>
+        <w:rPr>
+          <w:rFonts w:ascii="Times New Roman" w:hAnsi="Times New Roman" w:cs="Times New Roman"/>
+          <w:color w:val="auto"/>
+          <w:sz w:val="28"/>
+          <w:szCs w:val="28"/>
+        </w:rPr>
+      </w:pPr>
+      <w:r>
+        <w:rPr>
+          <w:rFonts w:ascii="Times New Roman" w:hAnsi="Times New Roman" w:cs="Times New Roman"/>
+          <w:color w:val="auto"/>
+          <w:sz w:val="28"/>
+          <w:szCs w:val="28"/>
+        </w:rPr>
+        <w:t>Đơn xin phép chỉ được chấp thuận với các lý do sau:</w:t>
       </w:r>
     </w:p>
     <w:p>
@@ -8655,21 +9405,31 @@
           <w:numId w:val="13"/>
         </w:numPr>
         <w:spacing w:line="360" w:lineRule="auto"/>
-        <w:rPr>
-          <w:rFonts w:ascii="Times New Roman" w:hAnsi="Times New Roman" w:cs="Times New Roman"/>
-          <w:color w:val="auto"/>
-          <w:sz w:val="28"/>
-          <w:szCs w:val="28"/>
-        </w:rPr>
-      </w:pPr>
-      <w:r>
-        <w:rPr>
-          <w:rFonts w:ascii="Times New Roman" w:hAnsi="Times New Roman" w:cs="Times New Roman"/>
-          <w:color w:val="auto"/>
-          <w:sz w:val="28"/>
-          <w:szCs w:val="28"/>
-        </w:rPr>
-        <w:t>Nam: Tóc gọn gàng, không nhuộm màu, không đeo khuyên tai.</w:t>
+        <w:jc w:val="both"/>
+        <w:rPr>
+          <w:rFonts w:ascii="Times New Roman" w:hAnsi="Times New Roman" w:cs="Times New Roman"/>
+          <w:color w:val="auto"/>
+          <w:sz w:val="28"/>
+          <w:szCs w:val="28"/>
+        </w:rPr>
+      </w:pPr>
+      <w:r>
+        <w:rPr>
+          <w:rFonts w:ascii="Times New Roman" w:hAnsi="Times New Roman" w:cs="Times New Roman"/>
+          <w:color w:val="auto"/>
+          <w:sz w:val="28"/>
+          <w:szCs w:val="28"/>
+        </w:rPr>
+        <w:t>Bận việc học, việc thi cử, đi thực tế xa, đi thực tập xa có thông báo từ nhà trường</w:t>
+      </w:r>
+      <w:r>
+        <w:rPr>
+          <w:rFonts w:ascii="Times New Roman" w:hAnsi="Times New Roman" w:cs="Times New Roman"/>
+          <w:color w:val="auto"/>
+          <w:sz w:val="28"/>
+          <w:szCs w:val="28"/>
+        </w:rPr>
+        <w:t>.</w:t>
       </w:r>
     </w:p>
     <w:p>
@@ -8680,21 +9440,74 @@
           <w:numId w:val="13"/>
         </w:numPr>
         <w:spacing w:line="360" w:lineRule="auto"/>
-        <w:rPr>
-          <w:rFonts w:ascii="Times New Roman" w:hAnsi="Times New Roman" w:cs="Times New Roman"/>
-          <w:color w:val="auto"/>
-          <w:sz w:val="28"/>
-          <w:szCs w:val="28"/>
-        </w:rPr>
-      </w:pPr>
-      <w:r>
-        <w:rPr>
-          <w:rFonts w:ascii="Times New Roman" w:hAnsi="Times New Roman" w:cs="Times New Roman"/>
-          <w:color w:val="auto"/>
-          <w:sz w:val="28"/>
-          <w:szCs w:val="28"/>
-        </w:rPr>
-        <w:t>Nữ: Tóc gọn gàng, không nhuộm màu, không trang điểm, không sơn móng tay, móng chân.</w:t>
+        <w:jc w:val="both"/>
+        <w:rPr>
+          <w:rFonts w:ascii="Times New Roman" w:hAnsi="Times New Roman" w:cs="Times New Roman"/>
+          <w:color w:val="auto"/>
+          <w:sz w:val="28"/>
+          <w:szCs w:val="28"/>
+        </w:rPr>
+      </w:pPr>
+      <w:r>
+        <w:rPr>
+          <w:rFonts w:ascii="Times New Roman" w:hAnsi="Times New Roman" w:cs="Times New Roman"/>
+          <w:color w:val="auto"/>
+          <w:sz w:val="28"/>
+          <w:szCs w:val="28"/>
+        </w:rPr>
+        <w:t>Bản thân bị bệnh hoặc người nhà bị bệnh cần chăm sóc</w:t>
+      </w:r>
+    </w:p>
+    <w:p>
+      <w:pPr>
+        <w:pStyle w:val="ListParagraph"/>
+        <w:numPr>
+          <w:ilvl w:val="0"/>
+          <w:numId w:val="13"/>
+        </w:numPr>
+        <w:spacing w:line="360" w:lineRule="auto"/>
+        <w:jc w:val="both"/>
+        <w:rPr>
+          <w:rFonts w:ascii="Times New Roman" w:hAnsi="Times New Roman" w:cs="Times New Roman"/>
+          <w:color w:val="auto"/>
+          <w:sz w:val="28"/>
+          <w:szCs w:val="28"/>
+        </w:rPr>
+      </w:pPr>
+      <w:r>
+        <w:rPr>
+          <w:rFonts w:ascii="Times New Roman" w:hAnsi="Times New Roman" w:cs="Times New Roman"/>
+          <w:color w:val="auto"/>
+          <w:sz w:val="28"/>
+          <w:szCs w:val="28"/>
+        </w:rPr>
+        <w:t>Gia đình có chuyện quan trọng: đám cưới của anh chị em ruột, nhà có tang.</w:t>
+      </w:r>
+    </w:p>
+    <w:p>
+      <w:pPr>
+        <w:pStyle w:val="ListParagraph"/>
+        <w:numPr>
+          <w:ilvl w:val="0"/>
+          <w:numId w:val="13"/>
+        </w:numPr>
+        <w:spacing w:line="360" w:lineRule="auto"/>
+        <w:jc w:val="both"/>
+        <w:rPr>
+          <w:rFonts w:ascii="Times New Roman" w:hAnsi="Times New Roman" w:cs="Times New Roman"/>
+          <w:color w:val="auto"/>
+          <w:sz w:val="28"/>
+          <w:szCs w:val="28"/>
+        </w:rPr>
+      </w:pPr>
+      <w:r>
+        <w:rPr>
+          <w:rFonts w:ascii="Times New Roman" w:hAnsi="Times New Roman" w:cs="Times New Roman"/>
+          <w:color w:val="auto"/>
+          <w:sz w:val="28"/>
+          <w:szCs w:val="28"/>
+        </w:rPr>
+        <w:t>Có công chuyện của họ đạo được Cha Sở nhờ vào các dịp lễ quan trọng.</w:t>
       </w:r>
     </w:p>
     <w:p>
@@ -8706,22 +9519,22 @@
         </w:numPr>
         <w:spacing w:line="360" w:lineRule="auto"/>
         <w:ind w:left="1418" w:hanging="425"/>
-        <w:rPr>
-          <w:rFonts w:ascii="Times New Roman" w:hAnsi="Times New Roman" w:cs="Times New Roman"/>
-          <w:color w:val="auto"/>
-          <w:sz w:val="28"/>
-          <w:szCs w:val="28"/>
-        </w:rPr>
-      </w:pPr>
-      <w:r>
-        <w:rPr>
-          <w:rFonts w:ascii="Times New Roman" w:hAnsi="Times New Roman" w:cs="Times New Roman"/>
-          <w:color w:val="auto"/>
-          <w:sz w:val="28"/>
-          <w:szCs w:val="28"/>
-        </w:rPr>
-        <w:lastRenderedPageBreak/>
-        <w:t>Mang theo tập, viết vào các buổi học</w:t>
+        <w:jc w:val="both"/>
+        <w:rPr>
+          <w:rFonts w:ascii="Times New Roman" w:hAnsi="Times New Roman" w:cs="Times New Roman"/>
+          <w:color w:val="auto"/>
+          <w:sz w:val="28"/>
+          <w:szCs w:val="28"/>
+        </w:rPr>
+      </w:pPr>
+      <w:r>
+        <w:rPr>
+          <w:rFonts w:ascii="Times New Roman" w:hAnsi="Times New Roman" w:cs="Times New Roman"/>
+          <w:color w:val="auto"/>
+          <w:sz w:val="28"/>
+          <w:szCs w:val="28"/>
+        </w:rPr>
+        <w:t>Khi chụp ảnh đăng lên mạng xã hội phải che logo TNTT.</w:t>
       </w:r>
     </w:p>
     <w:p>
@@ -8733,21 +9546,76 @@
         </w:numPr>
         <w:spacing w:line="360" w:lineRule="auto"/>
         <w:ind w:left="1418" w:hanging="425"/>
-        <w:rPr>
-          <w:rFonts w:ascii="Times New Roman" w:hAnsi="Times New Roman" w:cs="Times New Roman"/>
-          <w:color w:val="auto"/>
-          <w:sz w:val="28"/>
-          <w:szCs w:val="28"/>
-        </w:rPr>
-      </w:pPr>
-      <w:r>
-        <w:rPr>
-          <w:rFonts w:ascii="Times New Roman" w:hAnsi="Times New Roman" w:cs="Times New Roman"/>
-          <w:color w:val="auto"/>
-          <w:sz w:val="28"/>
-          <w:szCs w:val="28"/>
-        </w:rPr>
-        <w:t>Hạn chế sử dụng điện thoại trong giờ sinh hoạt nếu không cần thiết.</w:t>
+        <w:jc w:val="both"/>
+        <w:rPr>
+          <w:rFonts w:ascii="Times New Roman" w:hAnsi="Times New Roman" w:cs="Times New Roman"/>
+          <w:color w:val="auto"/>
+          <w:sz w:val="28"/>
+          <w:szCs w:val="28"/>
+        </w:rPr>
+      </w:pPr>
+      <w:r>
+        <w:rPr>
+          <w:rFonts w:ascii="Times New Roman" w:hAnsi="Times New Roman" w:cs="Times New Roman"/>
+          <w:color w:val="auto"/>
+          <w:sz w:val="28"/>
+          <w:szCs w:val="28"/>
+        </w:rPr>
+        <w:t>Mỗi năm học ph</w:t>
+      </w:r>
+      <w:r>
+        <w:rPr>
+          <w:rFonts w:ascii="Times New Roman" w:hAnsi="Times New Roman" w:cs="Times New Roman"/>
+          <w:color w:val="auto"/>
+          <w:sz w:val="28"/>
+          <w:szCs w:val="28"/>
+        </w:rPr>
+        <w:t>ải</w:t>
+      </w:r>
+      <w:r>
+        <w:rPr>
+          <w:rFonts w:ascii="Times New Roman" w:hAnsi="Times New Roman" w:cs="Times New Roman"/>
+          <w:color w:val="auto"/>
+          <w:sz w:val="28"/>
+          <w:szCs w:val="28"/>
+        </w:rPr>
+        <w:t xml:space="preserve"> báo cáo kết quả học tập bằng cách nộp bảng điểm có xác nhận từ phía nhà trường. Sinh viên tốt nghiệp có trách nhiệm nộp bảng điểm toàn khóa học</w:t>
+      </w:r>
+      <w:r>
+        <w:rPr>
+          <w:rFonts w:ascii="Times New Roman" w:hAnsi="Times New Roman" w:cs="Times New Roman"/>
+          <w:color w:val="auto"/>
+          <w:sz w:val="28"/>
+          <w:szCs w:val="28"/>
+        </w:rPr>
+        <w:t xml:space="preserve"> có xác nhận của nhà trường,</w:t>
+      </w:r>
+      <w:r>
+        <w:rPr>
+          <w:rFonts w:ascii="Times New Roman" w:hAnsi="Times New Roman" w:cs="Times New Roman"/>
+          <w:color w:val="auto"/>
+          <w:sz w:val="28"/>
+          <w:szCs w:val="28"/>
+        </w:rPr>
+        <w:t xml:space="preserve"> kèm theo </w:t>
+      </w:r>
+      <w:r>
+        <w:rPr>
+          <w:rFonts w:ascii="Times New Roman" w:hAnsi="Times New Roman" w:cs="Times New Roman"/>
+          <w:color w:val="auto"/>
+          <w:sz w:val="28"/>
+          <w:szCs w:val="28"/>
+        </w:rPr>
+        <w:t xml:space="preserve">scan màu hoặc </w:t>
+      </w:r>
+      <w:r>
+        <w:rPr>
+          <w:rFonts w:ascii="Times New Roman" w:hAnsi="Times New Roman" w:cs="Times New Roman"/>
+          <w:color w:val="auto"/>
+          <w:sz w:val="28"/>
+          <w:szCs w:val="28"/>
+        </w:rPr>
+        <w:t>bản photo bằng tốt nghiệp có công chứng gửi về Gia Đình TNTT.</w:t>
       </w:r>
     </w:p>
     <w:p>
@@ -8759,182 +9627,76 @@
         </w:numPr>
         <w:spacing w:line="360" w:lineRule="auto"/>
         <w:ind w:left="1418" w:hanging="425"/>
-        <w:rPr>
-          <w:rFonts w:ascii="Times New Roman" w:hAnsi="Times New Roman" w:cs="Times New Roman"/>
-          <w:color w:val="auto"/>
-          <w:sz w:val="28"/>
-          <w:szCs w:val="28"/>
-        </w:rPr>
-      </w:pPr>
-      <w:r>
-        <w:rPr>
-          <w:rFonts w:ascii="Times New Roman" w:hAnsi="Times New Roman" w:cs="Times New Roman"/>
-          <w:color w:val="auto"/>
-          <w:sz w:val="28"/>
-          <w:szCs w:val="28"/>
-        </w:rPr>
-        <w:t>Tham gia đầy đủ các buổi sinh hoạt theo quy định. Nếu vắng phải có giấy phép trình bày rõ ràng lý do.</w:t>
-      </w:r>
-    </w:p>
-    <w:p>
-      <w:pPr>
-        <w:pStyle w:val="ListParagraph"/>
-        <w:numPr>
-          <w:ilvl w:val="0"/>
-          <w:numId w:val="3"/>
-        </w:numPr>
-        <w:spacing w:line="360" w:lineRule="auto"/>
-        <w:ind w:left="2127" w:hanging="426"/>
-        <w:rPr>
-          <w:rFonts w:ascii="Times New Roman" w:hAnsi="Times New Roman" w:cs="Times New Roman"/>
-          <w:color w:val="auto"/>
-          <w:sz w:val="28"/>
-          <w:szCs w:val="28"/>
-        </w:rPr>
-      </w:pPr>
-      <w:r>
-        <w:rPr>
-          <w:rFonts w:ascii="Times New Roman" w:hAnsi="Times New Roman" w:cs="Times New Roman"/>
-          <w:color w:val="auto"/>
-          <w:sz w:val="28"/>
-          <w:szCs w:val="28"/>
-        </w:rPr>
-        <w:t>Đơn xin phép phải trình bày theo mẫu quy định của Gia Đình. Trường hợp vắng vì lý do đột xuất, phải liên lạc trực tiếp với BĐH trước 18h và gửi giấy phép trước ngày Chúa Nhật tuần vắng.</w:t>
-      </w:r>
-    </w:p>
-    <w:p>
-      <w:pPr>
-        <w:pStyle w:val="ListParagraph"/>
-        <w:numPr>
-          <w:ilvl w:val="0"/>
-          <w:numId w:val="3"/>
-        </w:numPr>
-        <w:spacing w:line="360" w:lineRule="auto"/>
-        <w:ind w:left="2127" w:hanging="426"/>
-        <w:rPr>
-          <w:rFonts w:ascii="Times New Roman" w:hAnsi="Times New Roman" w:cs="Times New Roman"/>
-          <w:color w:val="auto"/>
-          <w:sz w:val="28"/>
-          <w:szCs w:val="28"/>
-        </w:rPr>
-      </w:pPr>
-      <w:r>
-        <w:rPr>
-          <w:rFonts w:ascii="Times New Roman" w:hAnsi="Times New Roman" w:cs="Times New Roman"/>
-          <w:color w:val="auto"/>
-          <w:sz w:val="28"/>
-          <w:szCs w:val="28"/>
-        </w:rPr>
-        <w:t>Đơn xin phép chỉ được chấp thuận với các lý do sau:</w:t>
-      </w:r>
-    </w:p>
-    <w:p>
-      <w:pPr>
-        <w:pStyle w:val="ListParagraph"/>
-        <w:numPr>
-          <w:ilvl w:val="0"/>
-          <w:numId w:val="13"/>
-        </w:numPr>
-        <w:spacing w:line="360" w:lineRule="auto"/>
-        <w:rPr>
-          <w:rFonts w:ascii="Times New Roman" w:hAnsi="Times New Roman" w:cs="Times New Roman"/>
-          <w:color w:val="auto"/>
-          <w:sz w:val="28"/>
-          <w:szCs w:val="28"/>
-        </w:rPr>
-      </w:pPr>
-      <w:r>
-        <w:rPr>
-          <w:rFonts w:ascii="Times New Roman" w:hAnsi="Times New Roman" w:cs="Times New Roman"/>
-          <w:color w:val="auto"/>
-          <w:sz w:val="28"/>
-          <w:szCs w:val="28"/>
-        </w:rPr>
-        <w:t>Bận việc học, việc thi cử, đi thực tế xa, đi thực tập xa có thông báo từ nhà trường</w:t>
-      </w:r>
-      <w:r>
-        <w:rPr>
-          <w:rFonts w:ascii="Times New Roman" w:hAnsi="Times New Roman" w:cs="Times New Roman"/>
-          <w:color w:val="auto"/>
-          <w:sz w:val="28"/>
-          <w:szCs w:val="28"/>
-        </w:rPr>
-        <w:t>.</w:t>
-      </w:r>
-    </w:p>
-    <w:p>
-      <w:pPr>
-        <w:pStyle w:val="ListParagraph"/>
-        <w:numPr>
-          <w:ilvl w:val="0"/>
-          <w:numId w:val="13"/>
-        </w:numPr>
-        <w:spacing w:line="360" w:lineRule="auto"/>
-        <w:rPr>
-          <w:rFonts w:ascii="Times New Roman" w:hAnsi="Times New Roman" w:cs="Times New Roman"/>
-          <w:color w:val="auto"/>
-          <w:sz w:val="28"/>
-          <w:szCs w:val="28"/>
-        </w:rPr>
-      </w:pPr>
-      <w:r>
-        <w:rPr>
-          <w:rFonts w:ascii="Times New Roman" w:hAnsi="Times New Roman" w:cs="Times New Roman"/>
-          <w:color w:val="auto"/>
-          <w:sz w:val="28"/>
-          <w:szCs w:val="28"/>
-        </w:rPr>
-        <w:t>Bản thân bị bệnh hoặc người nhà bị bệnh cần chăm sóc</w:t>
-      </w:r>
-    </w:p>
-    <w:p>
-      <w:pPr>
-        <w:pStyle w:val="ListParagraph"/>
-        <w:numPr>
-          <w:ilvl w:val="0"/>
-          <w:numId w:val="13"/>
-        </w:numPr>
-        <w:spacing w:line="360" w:lineRule="auto"/>
-        <w:rPr>
-          <w:rFonts w:ascii="Times New Roman" w:hAnsi="Times New Roman" w:cs="Times New Roman"/>
-          <w:color w:val="auto"/>
-          <w:sz w:val="28"/>
-          <w:szCs w:val="28"/>
-        </w:rPr>
-      </w:pPr>
-      <w:r>
-        <w:rPr>
-          <w:rFonts w:ascii="Times New Roman" w:hAnsi="Times New Roman" w:cs="Times New Roman"/>
-          <w:color w:val="auto"/>
-          <w:sz w:val="28"/>
-          <w:szCs w:val="28"/>
-        </w:rPr>
-        <w:t>Gia đình có chuyện quan trọng: đám cưới của anh chị em ruột, nhà có tang.</w:t>
-      </w:r>
-    </w:p>
-    <w:p>
-      <w:pPr>
-        <w:pStyle w:val="ListParagraph"/>
-        <w:numPr>
-          <w:ilvl w:val="0"/>
-          <w:numId w:val="13"/>
-        </w:numPr>
-        <w:spacing w:line="360" w:lineRule="auto"/>
-        <w:rPr>
-          <w:rFonts w:ascii="Times New Roman" w:hAnsi="Times New Roman" w:cs="Times New Roman"/>
-          <w:color w:val="auto"/>
-          <w:sz w:val="28"/>
-          <w:szCs w:val="28"/>
-        </w:rPr>
-      </w:pPr>
-      <w:r>
-        <w:rPr>
-          <w:rFonts w:ascii="Times New Roman" w:hAnsi="Times New Roman" w:cs="Times New Roman"/>
-          <w:color w:val="auto"/>
-          <w:sz w:val="28"/>
-          <w:szCs w:val="28"/>
-        </w:rPr>
-        <w:t>Có công chuyện của họ đạo được Cha Sở nhờ vào các dịp lễ quan trọng.</w:t>
+        <w:jc w:val="both"/>
+        <w:rPr>
+          <w:rFonts w:ascii="Times New Roman" w:hAnsi="Times New Roman" w:cs="Times New Roman"/>
+          <w:color w:val="auto"/>
+          <w:sz w:val="28"/>
+          <w:szCs w:val="28"/>
+        </w:rPr>
+      </w:pPr>
+      <w:r>
+        <w:rPr>
+          <w:rFonts w:ascii="Times New Roman" w:hAnsi="Times New Roman" w:cs="Times New Roman"/>
+          <w:color w:val="auto"/>
+          <w:sz w:val="28"/>
+          <w:szCs w:val="28"/>
+        </w:rPr>
+        <w:t>Tham gia tr</w:t>
+      </w:r>
+      <w:r>
+        <w:rPr>
+          <w:rFonts w:ascii="Times New Roman" w:hAnsi="Times New Roman" w:cs="Times New Roman"/>
+          <w:color w:val="auto"/>
+          <w:sz w:val="28"/>
+          <w:szCs w:val="28"/>
+        </w:rPr>
+        <w:t>ạ</w:t>
+      </w:r>
+      <w:r>
+        <w:rPr>
+          <w:rFonts w:ascii="Times New Roman" w:hAnsi="Times New Roman" w:cs="Times New Roman"/>
+          <w:color w:val="auto"/>
+          <w:sz w:val="28"/>
+          <w:szCs w:val="28"/>
+        </w:rPr>
+        <w:t xml:space="preserve">i </w:t>
+      </w:r>
+      <w:r>
+        <w:rPr>
+          <w:rFonts w:ascii="Times New Roman" w:hAnsi="Times New Roman" w:cs="Times New Roman"/>
+          <w:color w:val="auto"/>
+          <w:sz w:val="28"/>
+          <w:szCs w:val="28"/>
+        </w:rPr>
+        <w:t>l</w:t>
+      </w:r>
+      <w:r>
+        <w:rPr>
+          <w:rFonts w:ascii="Times New Roman" w:hAnsi="Times New Roman" w:cs="Times New Roman"/>
+          <w:color w:val="auto"/>
+          <w:sz w:val="28"/>
+          <w:szCs w:val="28"/>
+        </w:rPr>
+        <w:t xml:space="preserve">inh hoạt viên căn bản, trại </w:t>
+      </w:r>
+      <w:r>
+        <w:rPr>
+          <w:rFonts w:ascii="Times New Roman" w:hAnsi="Times New Roman" w:cs="Times New Roman"/>
+          <w:color w:val="auto"/>
+          <w:sz w:val="28"/>
+          <w:szCs w:val="28"/>
+        </w:rPr>
+        <w:t>l</w:t>
+      </w:r>
+      <w:r>
+        <w:rPr>
+          <w:rFonts w:ascii="Times New Roman" w:hAnsi="Times New Roman" w:cs="Times New Roman"/>
+          <w:color w:val="auto"/>
+          <w:sz w:val="28"/>
+          <w:szCs w:val="28"/>
+        </w:rPr>
+        <w:t>inh hoạt viên nâng cao.</w:t>
       </w:r>
     </w:p>
     <w:p>
@@ -8960,143 +9722,99 @@
           <w:sz w:val="28"/>
           <w:szCs w:val="28"/>
         </w:rPr>
-        <w:t>Khi chụp ảnh đăng lên mạng xã hội phải che logo TNTT.</w:t>
-      </w:r>
+        <w:t xml:space="preserve">Mỗi sinh viên TNTT phải tham gia </w:t>
+      </w:r>
+      <w:r>
+        <w:rPr>
+          <w:rFonts w:ascii="Times New Roman" w:hAnsi="Times New Roman" w:cs="Times New Roman"/>
+          <w:color w:val="auto"/>
+          <w:sz w:val="28"/>
+          <w:szCs w:val="28"/>
+        </w:rPr>
+        <w:t>m</w:t>
+      </w:r>
+      <w:r>
+        <w:rPr>
+          <w:rFonts w:ascii="Times New Roman" w:hAnsi="Times New Roman" w:cs="Times New Roman"/>
+          <w:color w:val="auto"/>
+          <w:sz w:val="28"/>
+          <w:szCs w:val="28"/>
+        </w:rPr>
+        <w:t>ùa hè xanh ít nhật một lần trong suốt quá trình tham gia sinh hoạt của Gia Đình TNTT.</w:t>
+      </w:r>
+      <w:bookmarkStart w:id="0" w:name="_GoBack"/>
+      <w:bookmarkEnd w:id="0"/>
     </w:p>
     <w:p>
       <w:pPr>
         <w:pStyle w:val="ListParagraph"/>
-        <w:numPr>
-          <w:ilvl w:val="0"/>
-          <w:numId w:val="2"/>
-        </w:numPr>
         <w:spacing w:line="360" w:lineRule="auto"/>
-        <w:ind w:left="1418" w:hanging="425"/>
-        <w:rPr>
-          <w:rFonts w:ascii="Times New Roman" w:hAnsi="Times New Roman" w:cs="Times New Roman"/>
-          <w:color w:val="auto"/>
-          <w:sz w:val="28"/>
-          <w:szCs w:val="28"/>
-        </w:rPr>
-      </w:pPr>
-      <w:r>
-        <w:rPr>
-          <w:rFonts w:ascii="Times New Roman" w:hAnsi="Times New Roman" w:cs="Times New Roman"/>
-          <w:color w:val="auto"/>
-          <w:sz w:val="28"/>
-          <w:szCs w:val="28"/>
-        </w:rPr>
-        <w:t>Mỗi năm học phỉa báo cáo kết quả học tập bằng cách nộp bảng điểm có xác nhận từ phía nhà trường. Sinh viên tốt nghiệp có trách nhiệm nộp bảng điểm toàn khóa học kèm theo bản photo bằng tốt nghiệp có công chứng gửi về Gia Đình TNTT.</w:t>
-      </w:r>
+        <w:ind w:left="1418"/>
+        <w:rPr>
+          <w:rFonts w:ascii="Times New Roman" w:hAnsi="Times New Roman" w:cs="Times New Roman"/>
+          <w:color w:val="auto"/>
+          <w:sz w:val="28"/>
+          <w:szCs w:val="28"/>
+        </w:rPr>
+      </w:pPr>
     </w:p>
     <w:p>
       <w:pPr>
-        <w:pStyle w:val="ListParagraph"/>
-        <w:numPr>
-          <w:ilvl w:val="0"/>
-          <w:numId w:val="2"/>
-        </w:numPr>
-        <w:spacing w:line="360" w:lineRule="auto"/>
-        <w:ind w:left="1418" w:hanging="425"/>
-        <w:rPr>
-          <w:rFonts w:ascii="Times New Roman" w:hAnsi="Times New Roman" w:cs="Times New Roman"/>
-          <w:color w:val="auto"/>
-          <w:sz w:val="28"/>
-          <w:szCs w:val="28"/>
-        </w:rPr>
-      </w:pPr>
-      <w:r>
-        <w:rPr>
-          <w:rFonts w:ascii="Times New Roman" w:hAnsi="Times New Roman" w:cs="Times New Roman"/>
-          <w:color w:val="auto"/>
-          <w:sz w:val="28"/>
-          <w:szCs w:val="28"/>
-        </w:rPr>
-        <w:t>Tham gia trai Linh hoạt viên căn bản, trại linh hoạt viên nâng cao.</w:t>
+        <w:pStyle w:val="Normal1"/>
+        <w:widowControl w:val="0"/>
+        <w:spacing w:beforeAutospacing="0" w:line="360" w:lineRule="auto"/>
+        <w:ind w:left="357"/>
+        <w:jc w:val="both"/>
+        <w:rPr>
+          <w:rFonts w:ascii="Times New Roman" w:hAnsi="Times New Roman" w:cs="Times New Roman"/>
+          <w:b/>
+          <w:bCs/>
+          <w:color w:val="auto"/>
+          <w:sz w:val="28"/>
+          <w:szCs w:val="28"/>
+        </w:rPr>
+      </w:pPr>
+      <w:r>
+        <w:rPr>
+          <w:rFonts w:ascii="Times New Roman" w:hAnsi="Times New Roman" w:cs="Times New Roman"/>
+          <w:b/>
+          <w:bCs/>
+          <w:color w:val="auto"/>
+          <w:sz w:val="28"/>
+          <w:szCs w:val="28"/>
+        </w:rPr>
+        <w:lastRenderedPageBreak/>
+        <w:t xml:space="preserve">* </w:t>
+      </w:r>
+      <w:r>
+        <w:rPr>
+          <w:rFonts w:ascii="Times New Roman" w:hAnsi="Times New Roman" w:cs="Times New Roman"/>
+          <w:b/>
+          <w:bCs/>
+          <w:color w:val="auto"/>
+          <w:sz w:val="28"/>
+          <w:szCs w:val="28"/>
+        </w:rPr>
+        <w:t>Hình thức kỷ luật</w:t>
+      </w:r>
+      <w:r>
+        <w:rPr>
+          <w:rFonts w:ascii="Times New Roman" w:hAnsi="Times New Roman" w:cs="Times New Roman"/>
+          <w:b/>
+          <w:bCs/>
+          <w:color w:val="auto"/>
+          <w:sz w:val="28"/>
+          <w:szCs w:val="28"/>
+        </w:rPr>
+        <w:t>:</w:t>
       </w:r>
     </w:p>
     <w:p>
       <w:pPr>
-        <w:pStyle w:val="ListParagraph"/>
-        <w:numPr>
-          <w:ilvl w:val="0"/>
-          <w:numId w:val="2"/>
-        </w:numPr>
-        <w:spacing w:line="360" w:lineRule="auto"/>
-        <w:ind w:left="1418" w:hanging="425"/>
-        <w:rPr>
-          <w:rFonts w:ascii="Times New Roman" w:hAnsi="Times New Roman" w:cs="Times New Roman"/>
-          <w:color w:val="auto"/>
-          <w:sz w:val="28"/>
-          <w:szCs w:val="28"/>
-        </w:rPr>
-      </w:pPr>
-      <w:r>
-        <w:rPr>
-          <w:rFonts w:ascii="Times New Roman" w:hAnsi="Times New Roman" w:cs="Times New Roman"/>
-          <w:color w:val="auto"/>
-          <w:sz w:val="28"/>
-          <w:szCs w:val="28"/>
-        </w:rPr>
-        <w:t>Mỗi sinh viên TNTT phải tham gia Mùa hè xanh ít nhật một lần trong suốt quá trình tham gia sinh hoạt của Gia Đình TNTT.</w:t>
-      </w:r>
-    </w:p>
-    <w:p>
-      <w:pPr>
         <w:pStyle w:val="Normal1"/>
         <w:widowControl w:val="0"/>
-        <w:spacing w:line="360" w:lineRule="auto"/>
-        <w:ind w:left="360"/>
-        <w:jc w:val="both"/>
-        <w:rPr>
-          <w:rFonts w:ascii="Times New Roman" w:hAnsi="Times New Roman" w:cs="Times New Roman"/>
-          <w:b/>
-          <w:bCs/>
-          <w:color w:val="auto"/>
-          <w:sz w:val="28"/>
-          <w:szCs w:val="28"/>
-        </w:rPr>
-      </w:pPr>
-      <w:r>
-        <w:rPr>
-          <w:rFonts w:ascii="Times New Roman" w:hAnsi="Times New Roman" w:cs="Times New Roman"/>
-          <w:b/>
-          <w:bCs/>
-          <w:color w:val="auto"/>
-          <w:sz w:val="28"/>
-          <w:szCs w:val="28"/>
-        </w:rPr>
-        <w:t xml:space="preserve">* </w:t>
-      </w:r>
-      <w:r>
-        <w:rPr>
-          <w:rFonts w:ascii="Times New Roman" w:hAnsi="Times New Roman" w:cs="Times New Roman"/>
-          <w:b/>
-          <w:bCs/>
-          <w:color w:val="auto"/>
-          <w:sz w:val="28"/>
-          <w:szCs w:val="28"/>
-        </w:rPr>
-        <w:t>Hình thức kỷ luật</w:t>
-      </w:r>
-      <w:r>
-        <w:rPr>
-          <w:rFonts w:ascii="Times New Roman" w:hAnsi="Times New Roman" w:cs="Times New Roman"/>
-          <w:b/>
-          <w:bCs/>
-          <w:color w:val="auto"/>
-          <w:sz w:val="28"/>
-          <w:szCs w:val="28"/>
-        </w:rPr>
-        <w:t>:</w:t>
-      </w:r>
-    </w:p>
-    <w:p>
-      <w:pPr>
-        <w:pStyle w:val="Normal1"/>
-        <w:widowControl w:val="0"/>
-        <w:spacing w:line="360" w:lineRule="auto"/>
-        <w:ind w:left="360" w:firstLine="360"/>
+        <w:spacing w:beforeAutospacing="0" w:line="360" w:lineRule="auto"/>
+        <w:ind w:left="357" w:firstLine="360"/>
         <w:jc w:val="both"/>
         <w:rPr>
           <w:color w:val="auto"/>
@@ -9154,7 +9872,6 @@
           <w:sz w:val="28"/>
           <w:szCs w:val="28"/>
         </w:rPr>
-        <w:lastRenderedPageBreak/>
         <w:t xml:space="preserve">* </w:t>
       </w:r>
       <w:r>
@@ -9179,21 +9896,6 @@
         </w:rPr>
         <w:t>giúp người nghèo:</w:t>
       </w:r>
-    </w:p>
-    <w:p>
-      <w:pPr>
-        <w:pStyle w:val="ListParagraph"/>
-        <w:spacing w:line="360" w:lineRule="auto"/>
-        <w:ind w:left="360"/>
-        <w:rPr>
-          <w:rFonts w:ascii="Times New Roman" w:eastAsia="Arial" w:hAnsi="Times New Roman" w:cs="Times New Roman"/>
-          <w:b/>
-          <w:bCs/>
-          <w:color w:val="auto"/>
-          <w:sz w:val="28"/>
-          <w:szCs w:val="28"/>
-        </w:rPr>
-      </w:pPr>
     </w:p>
     <w:p>
       <w:pPr>
@@ -9880,15 +10582,6 @@
                 <w:szCs w:val="28"/>
               </w:rPr>
             </w:pPr>
-            <w:r>
-              <w:rPr>
-                <w:rFonts w:ascii="Times New Roman" w:hAnsi="Times New Roman" w:cs="Times New Roman"/>
-                <w:color w:val="auto"/>
-                <w:sz w:val="28"/>
-                <w:szCs w:val="28"/>
-              </w:rPr>
-              <w:t>Dì Đồng hành</w:t>
-            </w:r>
           </w:p>
           <w:p>
             <w:pPr>
@@ -9902,6 +10595,15 @@
                 <w:szCs w:val="28"/>
               </w:rPr>
             </w:pPr>
+            <w:r>
+              <w:rPr>
+                <w:rFonts w:ascii="Times New Roman" w:hAnsi="Times New Roman" w:cs="Times New Roman"/>
+                <w:color w:val="auto"/>
+                <w:sz w:val="28"/>
+                <w:szCs w:val="28"/>
+              </w:rPr>
+              <w:t>Dì Đồng hành</w:t>
+            </w:r>
           </w:p>
           <w:p>
             <w:pPr>
@@ -9915,40 +10617,7 @@
                 <w:szCs w:val="28"/>
               </w:rPr>
             </w:pPr>
-            <w:r>
-              <w:rPr>
-                <w:rFonts w:ascii="Times New Roman" w:hAnsi="Times New Roman" w:cs="Times New Roman"/>
-                <w:color w:val="auto"/>
-                <w:sz w:val="28"/>
-                <w:szCs w:val="28"/>
-              </w:rPr>
-              <w:t>Sr. Châu Liên</w:t>
-            </w:r>
-            <w:r>
-              <w:rPr>
-                <w:rFonts w:ascii="Times New Roman" w:hAnsi="Times New Roman" w:cs="Times New Roman"/>
-                <w:color w:val="auto"/>
-                <w:sz w:val="28"/>
-                <w:szCs w:val="28"/>
-              </w:rPr>
-              <w:t xml:space="preserve"> </w:t>
-            </w:r>
-            <w:r>
-              <w:rPr>
-                <w:rFonts w:ascii="Times New Roman" w:hAnsi="Times New Roman" w:cs="Times New Roman"/>
-                <w:color w:val="auto"/>
-                <w:sz w:val="28"/>
-                <w:szCs w:val="28"/>
-              </w:rPr>
-              <w:t>- Maria Châu Thị Hồng Gấm,ntba</w:t>
-            </w:r>
-          </w:p>
-        </w:tc>
-        <w:tc>
-          <w:tcPr>
-            <w:tcW w:w="7373" w:type="dxa"/>
-            <w:vAlign w:val="center"/>
-          </w:tcPr>
+          </w:p>
           <w:p>
             <w:pPr>
               <w:pStyle w:val="Normal1"/>
@@ -9968,54 +10637,33 @@
                 <w:sz w:val="28"/>
                 <w:szCs w:val="28"/>
               </w:rPr>
-              <w:t xml:space="preserve">Trà Vinh, ngày  </w:t>
-            </w:r>
-            <w:r>
-              <w:rPr>
-                <w:rFonts w:ascii="Times New Roman" w:hAnsi="Times New Roman" w:cs="Times New Roman"/>
-                <w:color w:val="auto"/>
-                <w:sz w:val="28"/>
-                <w:szCs w:val="28"/>
-              </w:rPr>
-              <w:t>21</w:t>
-            </w:r>
-            <w:r>
-              <w:rPr>
-                <w:rFonts w:ascii="Times New Roman" w:hAnsi="Times New Roman" w:cs="Times New Roman"/>
-                <w:color w:val="auto"/>
-                <w:sz w:val="28"/>
-                <w:szCs w:val="28"/>
-              </w:rPr>
-              <w:t xml:space="preserve">  tháng  </w:t>
-            </w:r>
-            <w:r>
-              <w:rPr>
-                <w:rFonts w:ascii="Times New Roman" w:hAnsi="Times New Roman" w:cs="Times New Roman"/>
-                <w:color w:val="auto"/>
-                <w:sz w:val="28"/>
-                <w:szCs w:val="28"/>
-              </w:rPr>
-              <w:t>0</w:t>
-            </w:r>
-            <w:r>
-              <w:rPr>
-                <w:rFonts w:ascii="Times New Roman" w:hAnsi="Times New Roman" w:cs="Times New Roman"/>
-                <w:color w:val="auto"/>
-                <w:sz w:val="28"/>
-                <w:szCs w:val="28"/>
-              </w:rPr>
-              <w:t>9  năm 201</w:t>
-            </w:r>
-            <w:r>
-              <w:rPr>
-                <w:rFonts w:ascii="Times New Roman" w:hAnsi="Times New Roman" w:cs="Times New Roman"/>
-                <w:color w:val="auto"/>
-                <w:sz w:val="28"/>
-                <w:szCs w:val="28"/>
-              </w:rPr>
-              <w:t>9</w:t>
-            </w:r>
-          </w:p>
+              <w:t>Sr. Châu Liên</w:t>
+            </w:r>
+            <w:r>
+              <w:rPr>
+                <w:rFonts w:ascii="Times New Roman" w:hAnsi="Times New Roman" w:cs="Times New Roman"/>
+                <w:color w:val="auto"/>
+                <w:sz w:val="28"/>
+                <w:szCs w:val="28"/>
+              </w:rPr>
+              <w:t xml:space="preserve"> </w:t>
+            </w:r>
+            <w:r>
+              <w:rPr>
+                <w:rFonts w:ascii="Times New Roman" w:hAnsi="Times New Roman" w:cs="Times New Roman"/>
+                <w:color w:val="auto"/>
+                <w:sz w:val="28"/>
+                <w:szCs w:val="28"/>
+              </w:rPr>
+              <w:t>- Maria Châu Thị Hồng Gấm,ntba</w:t>
+            </w:r>
+          </w:p>
+        </w:tc>
+        <w:tc>
+          <w:tcPr>
+            <w:tcW w:w="7373" w:type="dxa"/>
+            <w:vAlign w:val="center"/>
+          </w:tcPr>
           <w:p>
             <w:pPr>
               <w:pStyle w:val="Normal1"/>
@@ -10035,7 +10683,61 @@
                 <w:sz w:val="28"/>
                 <w:szCs w:val="28"/>
               </w:rPr>
-              <w:t>Trưởng miền</w:t>
+              <w:t xml:space="preserve">Trà Vinh, ngày  </w:t>
+            </w:r>
+            <w:r>
+              <w:rPr>
+                <w:rFonts w:ascii="Times New Roman" w:hAnsi="Times New Roman" w:cs="Times New Roman"/>
+                <w:color w:val="auto"/>
+                <w:sz w:val="28"/>
+                <w:szCs w:val="28"/>
+              </w:rPr>
+              <w:t>1</w:t>
+            </w:r>
+            <w:r>
+              <w:rPr>
+                <w:rFonts w:ascii="Times New Roman" w:hAnsi="Times New Roman" w:cs="Times New Roman"/>
+                <w:color w:val="auto"/>
+                <w:sz w:val="28"/>
+                <w:szCs w:val="28"/>
+              </w:rPr>
+              <w:t>1</w:t>
+            </w:r>
+            <w:r>
+              <w:rPr>
+                <w:rFonts w:ascii="Times New Roman" w:hAnsi="Times New Roman" w:cs="Times New Roman"/>
+                <w:color w:val="auto"/>
+                <w:sz w:val="28"/>
+                <w:szCs w:val="28"/>
+              </w:rPr>
+              <w:t xml:space="preserve">  tháng  </w:t>
+            </w:r>
+            <w:r>
+              <w:rPr>
+                <w:rFonts w:ascii="Times New Roman" w:hAnsi="Times New Roman" w:cs="Times New Roman"/>
+                <w:color w:val="auto"/>
+                <w:sz w:val="28"/>
+                <w:szCs w:val="28"/>
+              </w:rPr>
+              <w:t>10</w:t>
+            </w:r>
+            <w:r>
+              <w:rPr>
+                <w:rFonts w:ascii="Times New Roman" w:hAnsi="Times New Roman" w:cs="Times New Roman"/>
+                <w:color w:val="auto"/>
+                <w:sz w:val="28"/>
+                <w:szCs w:val="28"/>
+              </w:rPr>
+              <w:t xml:space="preserve">  năm 201</w:t>
+            </w:r>
+            <w:r>
+              <w:rPr>
+                <w:rFonts w:ascii="Times New Roman" w:hAnsi="Times New Roman" w:cs="Times New Roman"/>
+                <w:color w:val="auto"/>
+                <w:sz w:val="28"/>
+                <w:szCs w:val="28"/>
+              </w:rPr>
+              <w:t>9</w:t>
             </w:r>
           </w:p>
           <w:p>
@@ -10050,6 +10752,15 @@
                 <w:szCs w:val="28"/>
               </w:rPr>
             </w:pPr>
+            <w:r>
+              <w:rPr>
+                <w:rFonts w:ascii="Times New Roman" w:hAnsi="Times New Roman" w:cs="Times New Roman"/>
+                <w:color w:val="auto"/>
+                <w:sz w:val="28"/>
+                <w:szCs w:val="28"/>
+              </w:rPr>
+              <w:t>Trưởng miền</w:t>
+            </w:r>
           </w:p>
           <w:p>
             <w:pPr>
@@ -10063,15 +10774,6 @@
                 <w:szCs w:val="28"/>
               </w:rPr>
             </w:pPr>
-            <w:r>
-              <w:rPr>
-                <w:rFonts w:ascii="Times New Roman" w:hAnsi="Times New Roman" w:cs="Times New Roman"/>
-                <w:color w:val="auto"/>
-                <w:sz w:val="28"/>
-                <w:szCs w:val="28"/>
-              </w:rPr>
-              <w:t>Anna Cao Thị Thùy Trang</w:t>
-            </w:r>
           </w:p>
           <w:p>
             <w:pPr>
@@ -10085,6 +10787,28 @@
                 <w:szCs w:val="28"/>
               </w:rPr>
             </w:pPr>
+            <w:r>
+              <w:rPr>
+                <w:rFonts w:ascii="Times New Roman" w:hAnsi="Times New Roman" w:cs="Times New Roman"/>
+                <w:color w:val="auto"/>
+                <w:sz w:val="28"/>
+                <w:szCs w:val="28"/>
+              </w:rPr>
+              <w:t>Anna Cao Thị Thùy Trang</w:t>
+            </w:r>
+          </w:p>
+          <w:p>
+            <w:pPr>
+              <w:pStyle w:val="Normal1"/>
+              <w:widowControl w:val="0"/>
+              <w:jc w:val="center"/>
+              <w:rPr>
+                <w:rFonts w:ascii="Times New Roman" w:hAnsi="Times New Roman" w:cs="Times New Roman"/>
+                <w:color w:val="auto"/>
+                <w:sz w:val="28"/>
+                <w:szCs w:val="28"/>
+              </w:rPr>
+            </w:pPr>
           </w:p>
         </w:tc>
       </w:tr>
@@ -10099,24 +10823,6 @@
           <w:color w:val="auto"/>
           <w:sz w:val="28"/>
           <w:szCs w:val="28"/>
-        </w:rPr>
-      </w:pPr>
-      <w:r>
-        <w:rPr>
-          <w:rFonts w:ascii="Times New Roman" w:hAnsi="Times New Roman" w:cs="Times New Roman"/>
-          <w:color w:val="auto"/>
-          <w:sz w:val="28"/>
-          <w:szCs w:val="28"/>
-        </w:rPr>
-        <w:lastRenderedPageBreak/>
-        <w:t xml:space="preserve"> </w:t>
-      </w:r>
-    </w:p>
-    <w:p>
-      <w:pPr>
-        <w:spacing w:before="0" w:beforeAutospacing="0" w:after="200" w:line="276" w:lineRule="auto"/>
-        <w:rPr>
-          <w:color w:val="auto"/>
         </w:rPr>
       </w:pPr>
     </w:p>
@@ -10190,7 +10896,7 @@
           <w:rPr>
             <w:noProof/>
           </w:rPr>
-          <w:t>3</w:t>
+          <w:t>5</w:t>
         </w:r>
         <w:r>
           <w:rPr>
@@ -12842,7 +13548,7 @@
 </file>
 
 <file path=customXml/itemProps2.xml><?xml version="1.0" encoding="utf-8"?>
-<ds:datastoreItem xmlns:ds="http://schemas.openxmlformats.org/officeDocument/2006/customXml" ds:itemID="{77A978F2-59C4-43A4-BF5A-4D81032861B9}">
+<ds:datastoreItem xmlns:ds="http://schemas.openxmlformats.org/officeDocument/2006/customXml" ds:itemID="{A2361992-76C2-449A-B083-7736739ADB54}">
   <ds:schemaRefs>
     <ds:schemaRef ds:uri="http://schemas.openxmlformats.org/officeDocument/2006/bibliography"/>
   </ds:schemaRefs>

</xml_diff>

<commit_message>
Sua sdt a.Trung va Thanh Thanh, them cac file cua bdh cu
</commit_message>
<xml_diff>
--- a/2019/Chuong trinh da duyet/CT 6 THANG DAU NAM.docx
+++ b/2019/Chuong trinh da duyet/CT 6 THANG DAU NAM.docx
@@ -110,7 +110,7 @@
           <w:szCs w:val="28"/>
           <w:highlight w:val="white"/>
         </w:rPr>
-        <w:t>DỰ THẢO CHƯƠNG TRÌNH HOẠT ĐỘNG SÁU THÁNG ĐẦU NĂM NĂM HỌC 201</w:t>
+        <w:t>CHƯƠNG TRÌNH HOẠT ĐỘNG SÁU THÁNG ĐẦU NĂM NĂM HỌC 201</w:t>
       </w:r>
       <w:r>
         <w:rPr>
@@ -9606,16 +9606,61 @@
           <w:sz w:val="28"/>
           <w:szCs w:val="28"/>
         </w:rPr>
-        <w:t xml:space="preserve">scan màu hoặc </w:t>
-      </w:r>
-      <w:r>
-        <w:rPr>
-          <w:rFonts w:ascii="Times New Roman" w:hAnsi="Times New Roman" w:cs="Times New Roman"/>
-          <w:color w:val="auto"/>
-          <w:sz w:val="28"/>
-          <w:szCs w:val="28"/>
-        </w:rPr>
-        <w:t>bản photo bằng tốt nghiệp có công chứng gửi về Gia Đình TNTT.</w:t>
+        <w:t xml:space="preserve">scan màu </w:t>
+      </w:r>
+      <w:r>
+        <w:rPr>
+          <w:rFonts w:ascii="Times New Roman" w:hAnsi="Times New Roman" w:cs="Times New Roman"/>
+          <w:color w:val="auto"/>
+          <w:sz w:val="28"/>
+          <w:szCs w:val="28"/>
+        </w:rPr>
+        <w:t xml:space="preserve">bằng tốt nghiệp gửi </w:t>
+      </w:r>
+      <w:r>
+        <w:rPr>
+          <w:rFonts w:ascii="Times New Roman" w:hAnsi="Times New Roman" w:cs="Times New Roman"/>
+          <w:color w:val="auto"/>
+          <w:sz w:val="28"/>
+          <w:szCs w:val="28"/>
+        </w:rPr>
+        <w:t>qua mail</w:t>
+      </w:r>
+      <w:r>
+        <w:rPr>
+          <w:rFonts w:ascii="Times New Roman" w:hAnsi="Times New Roman" w:cs="Times New Roman"/>
+          <w:color w:val="auto"/>
+          <w:sz w:val="28"/>
+          <w:szCs w:val="28"/>
+        </w:rPr>
+        <w:t xml:space="preserve"> </w:t>
+      </w:r>
+      <w:r>
+        <w:rPr>
+          <w:rFonts w:ascii="Times New Roman" w:hAnsi="Times New Roman" w:cs="Times New Roman"/>
+          <w:color w:val="auto"/>
+          <w:sz w:val="28"/>
+          <w:szCs w:val="28"/>
+        </w:rPr>
+        <w:t xml:space="preserve">cho </w:t>
+      </w:r>
+      <w:r>
+        <w:rPr>
+          <w:rFonts w:ascii="Times New Roman" w:hAnsi="Times New Roman" w:cs="Times New Roman"/>
+          <w:color w:val="auto"/>
+          <w:sz w:val="28"/>
+          <w:szCs w:val="28"/>
+        </w:rPr>
+        <w:t>Dì Đồng Hành</w:t>
+      </w:r>
+      <w:r>
+        <w:rPr>
+          <w:rFonts w:ascii="Times New Roman" w:hAnsi="Times New Roman" w:cs="Times New Roman"/>
+          <w:color w:val="auto"/>
+          <w:sz w:val="28"/>
+          <w:szCs w:val="28"/>
+        </w:rPr>
+        <w:t>.</w:t>
       </w:r>
     </w:p>
     <w:p>
@@ -9740,10 +9785,26 @@
           <w:sz w:val="28"/>
           <w:szCs w:val="28"/>
         </w:rPr>
-        <w:t>ùa hè xanh ít nhật một lần trong suốt quá trình tham gia sinh hoạt của Gia Đình TNTT.</w:t>
-      </w:r>
-      <w:bookmarkStart w:id="0" w:name="_GoBack"/>
-      <w:bookmarkEnd w:id="0"/>
+        <w:t>ùa hè xanh ít nh</w:t>
+      </w:r>
+      <w:r>
+        <w:rPr>
+          <w:rFonts w:ascii="Times New Roman" w:hAnsi="Times New Roman" w:cs="Times New Roman"/>
+          <w:color w:val="auto"/>
+          <w:sz w:val="28"/>
+          <w:szCs w:val="28"/>
+        </w:rPr>
+        <w:t>ấ</w:t>
+      </w:r>
+      <w:r>
+        <w:rPr>
+          <w:rFonts w:ascii="Times New Roman" w:hAnsi="Times New Roman" w:cs="Times New Roman"/>
+          <w:color w:val="auto"/>
+          <w:sz w:val="28"/>
+          <w:szCs w:val="28"/>
+        </w:rPr>
+        <w:t>t một lần trong suốt quá trình tham gia sinh hoạt của Gia Đình TNTT.</w:t>
+      </w:r>
     </w:p>
     <w:p>
       <w:pPr>
@@ -10617,6 +10678,15 @@
                 <w:szCs w:val="28"/>
               </w:rPr>
             </w:pPr>
+            <w:r>
+              <w:rPr>
+                <w:rFonts w:ascii="Times New Roman" w:hAnsi="Times New Roman" w:cs="Times New Roman"/>
+                <w:color w:val="auto"/>
+                <w:sz w:val="28"/>
+                <w:szCs w:val="28"/>
+              </w:rPr>
+              <w:t>(Đã ký)</w:t>
+            </w:r>
           </w:p>
           <w:p>
             <w:pPr>
@@ -10655,7 +10725,18 @@
                 <w:sz w:val="28"/>
                 <w:szCs w:val="28"/>
               </w:rPr>
-              <w:t>- Maria Châu Thị Hồng Gấm,ntba</w:t>
+              <w:t xml:space="preserve">- Maria Châu </w:t>
+            </w:r>
+            <w:bookmarkStart w:id="0" w:name="_GoBack"/>
+            <w:bookmarkEnd w:id="0"/>
+            <w:r>
+              <w:rPr>
+                <w:rFonts w:ascii="Times New Roman" w:hAnsi="Times New Roman" w:cs="Times New Roman"/>
+                <w:color w:val="auto"/>
+                <w:sz w:val="28"/>
+                <w:szCs w:val="28"/>
+              </w:rPr>
+              <w:t>Thị Hồng Gấm,ntba</w:t>
             </w:r>
           </w:p>
         </w:tc>
@@ -10774,6 +10855,15 @@
                 <w:szCs w:val="28"/>
               </w:rPr>
             </w:pPr>
+            <w:r>
+              <w:rPr>
+                <w:rFonts w:ascii="Times New Roman" w:hAnsi="Times New Roman" w:cs="Times New Roman"/>
+                <w:color w:val="auto"/>
+                <w:sz w:val="28"/>
+                <w:szCs w:val="28"/>
+              </w:rPr>
+              <w:t>(Đã ký)</w:t>
+            </w:r>
           </w:p>
           <w:p>
             <w:pPr>
@@ -10896,7 +10986,7 @@
           <w:rPr>
             <w:noProof/>
           </w:rPr>
-          <w:t>5</w:t>
+          <w:t>9</w:t>
         </w:r>
         <w:r>
           <w:rPr>
@@ -13548,7 +13638,7 @@
 </file>
 
 <file path=customXml/itemProps2.xml><?xml version="1.0" encoding="utf-8"?>
-<ds:datastoreItem xmlns:ds="http://schemas.openxmlformats.org/officeDocument/2006/customXml" ds:itemID="{A2361992-76C2-449A-B083-7736739ADB54}">
+<ds:datastoreItem xmlns:ds="http://schemas.openxmlformats.org/officeDocument/2006/customXml" ds:itemID="{4383D988-E50E-4286-8903-763D3A90579D}">
   <ds:schemaRefs>
     <ds:schemaRef ds:uri="http://schemas.openxmlformats.org/officeDocument/2006/bibliography"/>
   </ds:schemaRefs>

</xml_diff>